<commit_message>
Revert "Hotfix/document manage order"
</commit_message>
<xml_diff>
--- a/Final Report.docx
+++ b/Final Report.docx
@@ -528,7 +528,7 @@
           <w:r>
             <w:fldChar w:fldCharType="separate"/>
           </w:r>
-          <w:hyperlink w:anchor="_Toc155479444" w:history="1">
+          <w:hyperlink w:anchor="_Toc155476603" w:history="1">
             <w:r>
               <w:rPr>
                 <w:rStyle w:val="Hyperlink"/>
@@ -573,7 +573,7 @@
                 <w:noProof/>
                 <w:webHidden/>
               </w:rPr>
-              <w:instrText xml:space="preserve"> PAGEREF _Toc155479444 \h </w:instrText>
+              <w:instrText xml:space="preserve"> PAGEREF _Toc155476603 \h </w:instrText>
             </w:r>
             <w:r>
               <w:rPr>
@@ -620,7 +620,7 @@
               <w14:ligatures w14:val="standardContextual"/>
             </w:rPr>
           </w:pPr>
-          <w:hyperlink w:anchor="_Toc155479445" w:history="1">
+          <w:hyperlink w:anchor="_Toc155476604" w:history="1">
             <w:r>
               <w:rPr>
                 <w:rStyle w:val="Hyperlink"/>
@@ -665,7 +665,7 @@
                 <w:noProof/>
                 <w:webHidden/>
               </w:rPr>
-              <w:instrText xml:space="preserve"> PAGEREF _Toc155479445 \h </w:instrText>
+              <w:instrText xml:space="preserve"> PAGEREF _Toc155476604 \h </w:instrText>
             </w:r>
             <w:r>
               <w:rPr>
@@ -712,7 +712,7 @@
               <w14:ligatures w14:val="standardContextual"/>
             </w:rPr>
           </w:pPr>
-          <w:hyperlink w:anchor="_Toc155479446" w:history="1">
+          <w:hyperlink w:anchor="_Toc155476605" w:history="1">
             <w:r>
               <w:rPr>
                 <w:rStyle w:val="Hyperlink"/>
@@ -757,7 +757,7 @@
                 <w:noProof/>
                 <w:webHidden/>
               </w:rPr>
-              <w:instrText xml:space="preserve"> PAGEREF _Toc155479446 \h </w:instrText>
+              <w:instrText xml:space="preserve"> PAGEREF _Toc155476605 \h </w:instrText>
             </w:r>
             <w:r>
               <w:rPr>
@@ -804,7 +804,7 @@
               <w14:ligatures w14:val="standardContextual"/>
             </w:rPr>
           </w:pPr>
-          <w:hyperlink w:anchor="_Toc155479447" w:history="1">
+          <w:hyperlink w:anchor="_Toc155476606" w:history="1">
             <w:r>
               <w:rPr>
                 <w:rStyle w:val="Hyperlink"/>
@@ -849,7 +849,7 @@
                 <w:noProof/>
                 <w:webHidden/>
               </w:rPr>
-              <w:instrText xml:space="preserve"> PAGEREF _Toc155479447 \h </w:instrText>
+              <w:instrText xml:space="preserve"> PAGEREF _Toc155476606 \h </w:instrText>
             </w:r>
             <w:r>
               <w:rPr>
@@ -896,7 +896,7 @@
               <w14:ligatures w14:val="standardContextual"/>
             </w:rPr>
           </w:pPr>
-          <w:hyperlink w:anchor="_Toc155479448" w:history="1">
+          <w:hyperlink w:anchor="_Toc155476607" w:history="1">
             <w:r>
               <w:rPr>
                 <w:rStyle w:val="Hyperlink"/>
@@ -941,7 +941,7 @@
                 <w:noProof/>
                 <w:webHidden/>
               </w:rPr>
-              <w:instrText xml:space="preserve"> PAGEREF _Toc155479448 \h </w:instrText>
+              <w:instrText xml:space="preserve"> PAGEREF _Toc155476607 \h </w:instrText>
             </w:r>
             <w:r>
               <w:rPr>
@@ -988,7 +988,7 @@
               <w14:ligatures w14:val="standardContextual"/>
             </w:rPr>
           </w:pPr>
-          <w:hyperlink w:anchor="_Toc155479449" w:history="1">
+          <w:hyperlink w:anchor="_Toc155476608" w:history="1">
             <w:r>
               <w:rPr>
                 <w:rStyle w:val="Hyperlink"/>
@@ -1033,7 +1033,7 @@
                 <w:noProof/>
                 <w:webHidden/>
               </w:rPr>
-              <w:instrText xml:space="preserve"> PAGEREF _Toc155479449 \h </w:instrText>
+              <w:instrText xml:space="preserve"> PAGEREF _Toc155476608 \h </w:instrText>
             </w:r>
             <w:r>
               <w:rPr>
@@ -1080,7 +1080,7 @@
               <w14:ligatures w14:val="standardContextual"/>
             </w:rPr>
           </w:pPr>
-          <w:hyperlink w:anchor="_Toc155479450" w:history="1">
+          <w:hyperlink w:anchor="_Toc155476609" w:history="1">
             <w:r>
               <w:rPr>
                 <w:rStyle w:val="Hyperlink"/>
@@ -1140,7 +1140,7 @@
                 <w:noProof/>
                 <w:webHidden/>
               </w:rPr>
-              <w:instrText xml:space="preserve"> PAGEREF _Toc155479450 \h </w:instrText>
+              <w:instrText xml:space="preserve"> PAGEREF _Toc155476609 \h </w:instrText>
             </w:r>
             <w:r>
               <w:rPr>
@@ -1187,7 +1187,7 @@
               <w14:ligatures w14:val="standardContextual"/>
             </w:rPr>
           </w:pPr>
-          <w:hyperlink w:anchor="_Toc155479451" w:history="1">
+          <w:hyperlink w:anchor="_Toc155476610" w:history="1">
             <w:r>
               <w:rPr>
                 <w:rStyle w:val="Hyperlink"/>
@@ -1232,7 +1232,7 @@
                 <w:noProof/>
                 <w:webHidden/>
               </w:rPr>
-              <w:instrText xml:space="preserve"> PAGEREF _Toc155479451 \h </w:instrText>
+              <w:instrText xml:space="preserve"> PAGEREF _Toc155476610 \h </w:instrText>
             </w:r>
             <w:r>
               <w:rPr>
@@ -1279,7 +1279,7 @@
               <w14:ligatures w14:val="standardContextual"/>
             </w:rPr>
           </w:pPr>
-          <w:hyperlink w:anchor="_Toc155479452" w:history="1">
+          <w:hyperlink w:anchor="_Toc155476611" w:history="1">
             <w:r>
               <w:rPr>
                 <w:rStyle w:val="Hyperlink"/>
@@ -1324,7 +1324,7 @@
                 <w:noProof/>
                 <w:webHidden/>
               </w:rPr>
-              <w:instrText xml:space="preserve"> PAGEREF _Toc155479452 \h </w:instrText>
+              <w:instrText xml:space="preserve"> PAGEREF _Toc155476611 \h </w:instrText>
             </w:r>
             <w:r>
               <w:rPr>
@@ -1371,7 +1371,7 @@
               <w14:ligatures w14:val="standardContextual"/>
             </w:rPr>
           </w:pPr>
-          <w:hyperlink w:anchor="_Toc155479453" w:history="1">
+          <w:hyperlink w:anchor="_Toc155476612" w:history="1">
             <w:r>
               <w:rPr>
                 <w:rStyle w:val="Hyperlink"/>
@@ -1416,7 +1416,7 @@
                 <w:noProof/>
                 <w:webHidden/>
               </w:rPr>
-              <w:instrText xml:space="preserve"> PAGEREF _Toc155479453 \h </w:instrText>
+              <w:instrText xml:space="preserve"> PAGEREF _Toc155476612 \h </w:instrText>
             </w:r>
             <w:r>
               <w:rPr>
@@ -1463,7 +1463,7 @@
               <w14:ligatures w14:val="standardContextual"/>
             </w:rPr>
           </w:pPr>
-          <w:hyperlink w:anchor="_Toc155479454" w:history="1">
+          <w:hyperlink w:anchor="_Toc155476613" w:history="1">
             <w:r>
               <w:rPr>
                 <w:rStyle w:val="Hyperlink"/>
@@ -1523,7 +1523,7 @@
                 <w:noProof/>
                 <w:webHidden/>
               </w:rPr>
-              <w:instrText xml:space="preserve"> PAGEREF _Toc155479454 \h </w:instrText>
+              <w:instrText xml:space="preserve"> PAGEREF _Toc155476613 \h </w:instrText>
             </w:r>
             <w:r>
               <w:rPr>
@@ -1570,7 +1570,7 @@
               <w14:ligatures w14:val="standardContextual"/>
             </w:rPr>
           </w:pPr>
-          <w:hyperlink w:anchor="_Toc155479455" w:history="1">
+          <w:hyperlink w:anchor="_Toc155476614" w:history="1">
             <w:r>
               <w:rPr>
                 <w:rStyle w:val="Hyperlink"/>
@@ -1630,7 +1630,7 @@
                 <w:noProof/>
                 <w:webHidden/>
               </w:rPr>
-              <w:instrText xml:space="preserve"> PAGEREF _Toc155479455 \h </w:instrText>
+              <w:instrText xml:space="preserve"> PAGEREF _Toc155476614 \h </w:instrText>
             </w:r>
             <w:r>
               <w:rPr>
@@ -1677,7 +1677,7 @@
               <w14:ligatures w14:val="standardContextual"/>
             </w:rPr>
           </w:pPr>
-          <w:hyperlink w:anchor="_Toc155479456" w:history="1">
+          <w:hyperlink w:anchor="_Toc155476615" w:history="1">
             <w:r>
               <w:rPr>
                 <w:rStyle w:val="Hyperlink"/>
@@ -1737,7 +1737,7 @@
                 <w:noProof/>
                 <w:webHidden/>
               </w:rPr>
-              <w:instrText xml:space="preserve"> PAGEREF _Toc155479456 \h </w:instrText>
+              <w:instrText xml:space="preserve"> PAGEREF _Toc155476615 \h </w:instrText>
             </w:r>
             <w:r>
               <w:rPr>
@@ -1784,7 +1784,7 @@
               <w14:ligatures w14:val="standardContextual"/>
             </w:rPr>
           </w:pPr>
-          <w:hyperlink w:anchor="_Toc155479457" w:history="1">
+          <w:hyperlink w:anchor="_Toc155476616" w:history="1">
             <w:r>
               <w:rPr>
                 <w:rStyle w:val="Hyperlink"/>
@@ -1829,7 +1829,7 @@
                 <w:noProof/>
                 <w:webHidden/>
               </w:rPr>
-              <w:instrText xml:space="preserve"> PAGEREF _Toc155479457 \h </w:instrText>
+              <w:instrText xml:space="preserve"> PAGEREF _Toc155476616 \h </w:instrText>
             </w:r>
             <w:r>
               <w:rPr>
@@ -1876,7 +1876,7 @@
               <w14:ligatures w14:val="standardContextual"/>
             </w:rPr>
           </w:pPr>
-          <w:hyperlink w:anchor="_Toc155479458" w:history="1">
+          <w:hyperlink w:anchor="_Toc155476617" w:history="1">
             <w:r>
               <w:rPr>
                 <w:rStyle w:val="Hyperlink"/>
@@ -1921,7 +1921,7 @@
                 <w:noProof/>
                 <w:webHidden/>
               </w:rPr>
-              <w:instrText xml:space="preserve"> PAGEREF _Toc155479458 \h </w:instrText>
+              <w:instrText xml:space="preserve"> PAGEREF _Toc155476617 \h </w:instrText>
             </w:r>
             <w:r>
               <w:rPr>
@@ -1968,7 +1968,7 @@
               <w14:ligatures w14:val="standardContextual"/>
             </w:rPr>
           </w:pPr>
-          <w:hyperlink w:anchor="_Toc155479459" w:history="1">
+          <w:hyperlink w:anchor="_Toc155476618" w:history="1">
             <w:r>
               <w:rPr>
                 <w:rStyle w:val="Hyperlink"/>
@@ -2013,7 +2013,7 @@
                 <w:noProof/>
                 <w:webHidden/>
               </w:rPr>
-              <w:instrText xml:space="preserve"> PAGEREF _Toc155479459 \h </w:instrText>
+              <w:instrText xml:space="preserve"> PAGEREF _Toc155476618 \h </w:instrText>
             </w:r>
             <w:r>
               <w:rPr>
@@ -2060,7 +2060,7 @@
               <w14:ligatures w14:val="standardContextual"/>
             </w:rPr>
           </w:pPr>
-          <w:hyperlink w:anchor="_Toc155479460" w:history="1">
+          <w:hyperlink w:anchor="_Toc155476619" w:history="1">
             <w:r>
               <w:rPr>
                 <w:rStyle w:val="Hyperlink"/>
@@ -2105,7 +2105,7 @@
                 <w:noProof/>
                 <w:webHidden/>
               </w:rPr>
-              <w:instrText xml:space="preserve"> PAGEREF _Toc155479460 \h </w:instrText>
+              <w:instrText xml:space="preserve"> PAGEREF _Toc155476619 \h </w:instrText>
             </w:r>
             <w:r>
               <w:rPr>
@@ -2152,7 +2152,7 @@
               <w14:ligatures w14:val="standardContextual"/>
             </w:rPr>
           </w:pPr>
-          <w:hyperlink w:anchor="_Toc155479461" w:history="1">
+          <w:hyperlink w:anchor="_Toc155476620" w:history="1">
             <w:r>
               <w:rPr>
                 <w:rStyle w:val="Hyperlink"/>
@@ -2197,7 +2197,7 @@
                 <w:noProof/>
                 <w:webHidden/>
               </w:rPr>
-              <w:instrText xml:space="preserve"> PAGEREF _Toc155479461 \h </w:instrText>
+              <w:instrText xml:space="preserve"> PAGEREF _Toc155476620 \h </w:instrText>
             </w:r>
             <w:r>
               <w:rPr>
@@ -2244,7 +2244,7 @@
               <w14:ligatures w14:val="standardContextual"/>
             </w:rPr>
           </w:pPr>
-          <w:hyperlink w:anchor="_Toc155479462" w:history="1">
+          <w:hyperlink w:anchor="_Toc155476621" w:history="1">
             <w:r>
               <w:rPr>
                 <w:rStyle w:val="Hyperlink"/>
@@ -2289,7 +2289,7 @@
                 <w:noProof/>
                 <w:webHidden/>
               </w:rPr>
-              <w:instrText xml:space="preserve"> PAGEREF _Toc155479462 \h </w:instrText>
+              <w:instrText xml:space="preserve"> PAGEREF _Toc155476621 \h </w:instrText>
             </w:r>
             <w:r>
               <w:rPr>
@@ -2336,7 +2336,7 @@
               <w14:ligatures w14:val="standardContextual"/>
             </w:rPr>
           </w:pPr>
-          <w:hyperlink w:anchor="_Toc155479463" w:history="1">
+          <w:hyperlink w:anchor="_Toc155476622" w:history="1">
             <w:r>
               <w:rPr>
                 <w:rStyle w:val="Hyperlink"/>
@@ -2383,7 +2383,7 @@
                 <w:noProof/>
                 <w:webHidden/>
               </w:rPr>
-              <w:instrText xml:space="preserve"> PAGEREF _Toc155479463 \h </w:instrText>
+              <w:instrText xml:space="preserve"> PAGEREF _Toc155476622 \h </w:instrText>
             </w:r>
             <w:r>
               <w:rPr>
@@ -2430,7 +2430,7 @@
               <w14:ligatures w14:val="standardContextual"/>
             </w:rPr>
           </w:pPr>
-          <w:hyperlink w:anchor="_Toc155479464" w:history="1">
+          <w:hyperlink w:anchor="_Toc155476623" w:history="1">
             <w:r>
               <w:rPr>
                 <w:rStyle w:val="Hyperlink"/>
@@ -2477,7 +2477,7 @@
                 <w:noProof/>
                 <w:webHidden/>
               </w:rPr>
-              <w:instrText xml:space="preserve"> PAGEREF _Toc155479464 \h </w:instrText>
+              <w:instrText xml:space="preserve"> PAGEREF _Toc155476623 \h </w:instrText>
             </w:r>
             <w:r>
               <w:rPr>
@@ -2524,7 +2524,7 @@
               <w14:ligatures w14:val="standardContextual"/>
             </w:rPr>
           </w:pPr>
-          <w:hyperlink w:anchor="_Toc155479465" w:history="1">
+          <w:hyperlink w:anchor="_Toc155476624" w:history="1">
             <w:r>
               <w:rPr>
                 <w:rStyle w:val="Hyperlink"/>
@@ -2580,7 +2580,7 @@
                 <w:noProof/>
                 <w:webHidden/>
               </w:rPr>
-              <w:instrText xml:space="preserve"> PAGEREF _Toc155479465 \h </w:instrText>
+              <w:instrText xml:space="preserve"> PAGEREF _Toc155476624 \h </w:instrText>
             </w:r>
             <w:r>
               <w:rPr>
@@ -2627,7 +2627,7 @@
               <w14:ligatures w14:val="standardContextual"/>
             </w:rPr>
           </w:pPr>
-          <w:hyperlink w:anchor="_Toc155479466" w:history="1">
+          <w:hyperlink w:anchor="_Toc155476625" w:history="1">
             <w:r>
               <w:rPr>
                 <w:rStyle w:val="Hyperlink"/>
@@ -2674,7 +2674,7 @@
                 <w:noProof/>
                 <w:webHidden/>
               </w:rPr>
-              <w:instrText xml:space="preserve"> PAGEREF _Toc155479466 \h </w:instrText>
+              <w:instrText xml:space="preserve"> PAGEREF _Toc155476625 \h </w:instrText>
             </w:r>
             <w:r>
               <w:rPr>
@@ -2721,7 +2721,7 @@
               <w14:ligatures w14:val="standardContextual"/>
             </w:rPr>
           </w:pPr>
-          <w:hyperlink w:anchor="_Toc155479467" w:history="1">
+          <w:hyperlink w:anchor="_Toc155476626" w:history="1">
             <w:r>
               <w:rPr>
                 <w:rStyle w:val="Hyperlink"/>
@@ -2768,7 +2768,7 @@
                 <w:noProof/>
                 <w:webHidden/>
               </w:rPr>
-              <w:instrText xml:space="preserve"> PAGEREF _Toc155479467 \h </w:instrText>
+              <w:instrText xml:space="preserve"> PAGEREF _Toc155476626 \h </w:instrText>
             </w:r>
             <w:r>
               <w:rPr>
@@ -2815,7 +2815,7 @@
               <w14:ligatures w14:val="standardContextual"/>
             </w:rPr>
           </w:pPr>
-          <w:hyperlink w:anchor="_Toc155479468" w:history="1">
+          <w:hyperlink w:anchor="_Toc155476627" w:history="1">
             <w:r>
               <w:rPr>
                 <w:rStyle w:val="Hyperlink"/>
@@ -2860,7 +2860,7 @@
                 <w:noProof/>
                 <w:webHidden/>
               </w:rPr>
-              <w:instrText xml:space="preserve"> PAGEREF _Toc155479468 \h </w:instrText>
+              <w:instrText xml:space="preserve"> PAGEREF _Toc155476627 \h </w:instrText>
             </w:r>
             <w:r>
               <w:rPr>
@@ -2907,7 +2907,7 @@
               <w14:ligatures w14:val="standardContextual"/>
             </w:rPr>
           </w:pPr>
-          <w:hyperlink w:anchor="_Toc155479469" w:history="1">
+          <w:hyperlink w:anchor="_Toc155476628" w:history="1">
             <w:r>
               <w:rPr>
                 <w:rStyle w:val="Hyperlink"/>
@@ -2954,7 +2954,7 @@
                 <w:noProof/>
                 <w:webHidden/>
               </w:rPr>
-              <w:instrText xml:space="preserve"> PAGEREF _Toc155479469 \h </w:instrText>
+              <w:instrText xml:space="preserve"> PAGEREF _Toc155476628 \h </w:instrText>
             </w:r>
             <w:r>
               <w:rPr>
@@ -3001,7 +3001,7 @@
               <w14:ligatures w14:val="standardContextual"/>
             </w:rPr>
           </w:pPr>
-          <w:hyperlink w:anchor="_Toc155479470" w:history="1">
+          <w:hyperlink w:anchor="_Toc155476629" w:history="1">
             <w:r>
               <w:rPr>
                 <w:rStyle w:val="Hyperlink"/>
@@ -3048,7 +3048,7 @@
                 <w:noProof/>
                 <w:webHidden/>
               </w:rPr>
-              <w:instrText xml:space="preserve"> PAGEREF _Toc155479470 \h </w:instrText>
+              <w:instrText xml:space="preserve"> PAGEREF _Toc155476629 \h </w:instrText>
             </w:r>
             <w:r>
               <w:rPr>
@@ -3095,7 +3095,7 @@
               <w14:ligatures w14:val="standardContextual"/>
             </w:rPr>
           </w:pPr>
-          <w:hyperlink w:anchor="_Toc155479471" w:history="1">
+          <w:hyperlink w:anchor="_Toc155476630" w:history="1">
             <w:r>
               <w:rPr>
                 <w:rStyle w:val="Hyperlink"/>
@@ -3142,7 +3142,7 @@
                 <w:noProof/>
                 <w:webHidden/>
               </w:rPr>
-              <w:instrText xml:space="preserve"> PAGEREF _Toc155479471 \h </w:instrText>
+              <w:instrText xml:space="preserve"> PAGEREF _Toc155476630 \h </w:instrText>
             </w:r>
             <w:r>
               <w:rPr>
@@ -3163,6 +3163,190 @@
                 <w:webHidden/>
               </w:rPr>
               <w:t>15</w:t>
+            </w:r>
+            <w:r>
+              <w:rPr>
+                <w:noProof/>
+                <w:webHidden/>
+              </w:rPr>
+              <w:fldChar w:fldCharType="end"/>
+            </w:r>
+          </w:hyperlink>
+        </w:p>
+        <w:p>
+          <w:pPr>
+            <w:pStyle w:val="TOC1"/>
+            <w:tabs>
+              <w:tab w:val="left" w:pos="400"/>
+              <w:tab w:val="right" w:leader="dot" w:pos="8630"/>
+            </w:tabs>
+            <w:rPr>
+              <w:rFonts w:asciiTheme="minorHAnsi" w:eastAsiaTheme="minorEastAsia" w:hAnsiTheme="minorHAnsi" w:cstheme="minorBidi"/>
+              <w:noProof/>
+              <w:kern w:val="2"/>
+              <w:sz w:val="22"/>
+              <w:szCs w:val="22"/>
+              <w14:ligatures w14:val="standardContextual"/>
+            </w:rPr>
+          </w:pPr>
+          <w:hyperlink w:anchor="_Toc155476631" w:history="1">
+            <w:r>
+              <w:rPr>
+                <w:rStyle w:val="Hyperlink"/>
+                <w:noProof/>
+              </w:rPr>
+              <w:t>8</w:t>
+            </w:r>
+            <w:r>
+              <w:rPr>
+                <w:rFonts w:asciiTheme="minorHAnsi" w:eastAsiaTheme="minorEastAsia" w:hAnsiTheme="minorHAnsi" w:cstheme="minorBidi"/>
+                <w:noProof/>
+                <w:kern w:val="2"/>
+                <w:sz w:val="22"/>
+                <w:szCs w:val="22"/>
+                <w14:ligatures w14:val="standardContextual"/>
+              </w:rPr>
+              <w:tab/>
+            </w:r>
+            <w:r>
+              <w:rPr>
+                <w:rStyle w:val="Hyperlink"/>
+                <w:noProof/>
+              </w:rPr>
+              <w:t>INTERFACE DESIGN</w:t>
+            </w:r>
+            <w:r>
+              <w:rPr>
+                <w:noProof/>
+                <w:webHidden/>
+              </w:rPr>
+              <w:tab/>
+            </w:r>
+            <w:r>
+              <w:rPr>
+                <w:noProof/>
+                <w:webHidden/>
+              </w:rPr>
+              <w:fldChar w:fldCharType="begin"/>
+            </w:r>
+            <w:r>
+              <w:rPr>
+                <w:noProof/>
+                <w:webHidden/>
+              </w:rPr>
+              <w:instrText xml:space="preserve"> PAGEREF _Toc155476631 \h </w:instrText>
+            </w:r>
+            <w:r>
+              <w:rPr>
+                <w:noProof/>
+                <w:webHidden/>
+              </w:rPr>
+            </w:r>
+            <w:r>
+              <w:rPr>
+                <w:noProof/>
+                <w:webHidden/>
+              </w:rPr>
+              <w:fldChar w:fldCharType="separate"/>
+            </w:r>
+            <w:r>
+              <w:rPr>
+                <w:noProof/>
+                <w:webHidden/>
+              </w:rPr>
+              <w:t>16</w:t>
+            </w:r>
+            <w:r>
+              <w:rPr>
+                <w:noProof/>
+                <w:webHidden/>
+              </w:rPr>
+              <w:fldChar w:fldCharType="end"/>
+            </w:r>
+          </w:hyperlink>
+        </w:p>
+        <w:p>
+          <w:pPr>
+            <w:pStyle w:val="TOC1"/>
+            <w:tabs>
+              <w:tab w:val="left" w:pos="400"/>
+              <w:tab w:val="right" w:leader="dot" w:pos="8630"/>
+            </w:tabs>
+            <w:rPr>
+              <w:rFonts w:asciiTheme="minorHAnsi" w:eastAsiaTheme="minorEastAsia" w:hAnsiTheme="minorHAnsi" w:cstheme="minorBidi"/>
+              <w:noProof/>
+              <w:kern w:val="2"/>
+              <w:sz w:val="22"/>
+              <w:szCs w:val="22"/>
+              <w14:ligatures w14:val="standardContextual"/>
+            </w:rPr>
+          </w:pPr>
+          <w:hyperlink w:anchor="_Toc155476632" w:history="1">
+            <w:r>
+              <w:rPr>
+                <w:rStyle w:val="Hyperlink"/>
+                <w:noProof/>
+              </w:rPr>
+              <w:t>9</w:t>
+            </w:r>
+            <w:r>
+              <w:rPr>
+                <w:rFonts w:asciiTheme="minorHAnsi" w:eastAsiaTheme="minorEastAsia" w:hAnsiTheme="minorHAnsi" w:cstheme="minorBidi"/>
+                <w:noProof/>
+                <w:kern w:val="2"/>
+                <w:sz w:val="22"/>
+                <w:szCs w:val="22"/>
+                <w14:ligatures w14:val="standardContextual"/>
+              </w:rPr>
+              <w:tab/>
+            </w:r>
+            <w:r>
+              <w:rPr>
+                <w:rStyle w:val="Hyperlink"/>
+                <w:noProof/>
+              </w:rPr>
+              <w:t>CONCEPTUAL DATA MODEL</w:t>
+            </w:r>
+            <w:r>
+              <w:rPr>
+                <w:noProof/>
+                <w:webHidden/>
+              </w:rPr>
+              <w:tab/>
+            </w:r>
+            <w:r>
+              <w:rPr>
+                <w:noProof/>
+                <w:webHidden/>
+              </w:rPr>
+              <w:fldChar w:fldCharType="begin"/>
+            </w:r>
+            <w:r>
+              <w:rPr>
+                <w:noProof/>
+                <w:webHidden/>
+              </w:rPr>
+              <w:instrText xml:space="preserve"> PAGEREF _Toc155476632 \h </w:instrText>
+            </w:r>
+            <w:r>
+              <w:rPr>
+                <w:noProof/>
+                <w:webHidden/>
+              </w:rPr>
+            </w:r>
+            <w:r>
+              <w:rPr>
+                <w:noProof/>
+                <w:webHidden/>
+              </w:rPr>
+              <w:fldChar w:fldCharType="separate"/>
+            </w:r>
+            <w:r>
+              <w:rPr>
+                <w:noProof/>
+                <w:webHidden/>
+              </w:rPr>
+              <w:t>23</w:t>
             </w:r>
             <w:r>
               <w:rPr>
@@ -3189,14 +3373,14 @@
               <w14:ligatures w14:val="standardContextual"/>
             </w:rPr>
           </w:pPr>
-          <w:hyperlink w:anchor="_Toc155479472" w:history="1">
+          <w:hyperlink w:anchor="_Toc155476633" w:history="1">
             <w:r>
               <w:rPr>
                 <w:rStyle w:val="Hyperlink"/>
                 <w:iCs/>
                 <w:noProof/>
               </w:rPr>
-              <w:t>7.4</w:t>
+              <w:t>9.1</w:t>
             </w:r>
             <w:r>
               <w:rPr>
@@ -3215,7 +3399,7 @@
                 <w:iCs/>
                 <w:noProof/>
               </w:rPr>
-              <w:t>Relationship class diagram</w:t>
+              <w:t>CONCEPTUAL DATA MODEL</w:t>
             </w:r>
             <w:r>
               <w:rPr>
@@ -3236,7 +3420,7 @@
                 <w:noProof/>
                 <w:webHidden/>
               </w:rPr>
-              <w:instrText xml:space="preserve"> PAGEREF _Toc155479472 \h </w:instrText>
+              <w:instrText xml:space="preserve"> PAGEREF _Toc155476633 \h </w:instrText>
             </w:r>
             <w:r>
               <w:rPr>
@@ -3256,379 +3440,7 @@
                 <w:noProof/>
                 <w:webHidden/>
               </w:rPr>
-              <w:t>16</w:t>
-            </w:r>
-            <w:r>
-              <w:rPr>
-                <w:noProof/>
-                <w:webHidden/>
-              </w:rPr>
-              <w:fldChar w:fldCharType="end"/>
-            </w:r>
-          </w:hyperlink>
-        </w:p>
-        <w:p>
-          <w:pPr>
-            <w:pStyle w:val="TOC2"/>
-            <w:tabs>
-              <w:tab w:val="left" w:pos="800"/>
-              <w:tab w:val="right" w:leader="dot" w:pos="8630"/>
-            </w:tabs>
-            <w:rPr>
-              <w:rFonts w:asciiTheme="minorHAnsi" w:eastAsiaTheme="minorEastAsia" w:hAnsiTheme="minorHAnsi" w:cstheme="minorBidi"/>
-              <w:noProof/>
-              <w:kern w:val="2"/>
-              <w:sz w:val="22"/>
-              <w:szCs w:val="22"/>
-              <w14:ligatures w14:val="standardContextual"/>
-            </w:rPr>
-          </w:pPr>
-          <w:hyperlink w:anchor="_Toc155479473" w:history="1">
-            <w:r>
-              <w:rPr>
-                <w:rStyle w:val="Hyperlink"/>
-                <w:iCs/>
-                <w:noProof/>
-              </w:rPr>
-              <w:t>7.5</w:t>
-            </w:r>
-            <w:r>
-              <w:rPr>
-                <w:rFonts w:asciiTheme="minorHAnsi" w:eastAsiaTheme="minorEastAsia" w:hAnsiTheme="minorHAnsi" w:cstheme="minorBidi"/>
-                <w:noProof/>
-                <w:kern w:val="2"/>
-                <w:sz w:val="22"/>
-                <w:szCs w:val="22"/>
-                <w14:ligatures w14:val="standardContextual"/>
-              </w:rPr>
-              <w:tab/>
-            </w:r>
-            <w:r>
-              <w:rPr>
-                <w:rStyle w:val="Hyperlink"/>
-                <w:iCs/>
-                <w:noProof/>
-              </w:rPr>
-              <w:t>Class diagram</w:t>
-            </w:r>
-            <w:r>
-              <w:rPr>
-                <w:noProof/>
-                <w:webHidden/>
-              </w:rPr>
-              <w:tab/>
-            </w:r>
-            <w:r>
-              <w:rPr>
-                <w:noProof/>
-                <w:webHidden/>
-              </w:rPr>
-              <w:fldChar w:fldCharType="begin"/>
-            </w:r>
-            <w:r>
-              <w:rPr>
-                <w:noProof/>
-                <w:webHidden/>
-              </w:rPr>
-              <w:instrText xml:space="preserve"> PAGEREF _Toc155479473 \h </w:instrText>
-            </w:r>
-            <w:r>
-              <w:rPr>
-                <w:noProof/>
-                <w:webHidden/>
-              </w:rPr>
-            </w:r>
-            <w:r>
-              <w:rPr>
-                <w:noProof/>
-                <w:webHidden/>
-              </w:rPr>
-              <w:fldChar w:fldCharType="separate"/>
-            </w:r>
-            <w:r>
-              <w:rPr>
-                <w:noProof/>
-                <w:webHidden/>
-              </w:rPr>
-              <w:t>16</w:t>
-            </w:r>
-            <w:r>
-              <w:rPr>
-                <w:noProof/>
-                <w:webHidden/>
-              </w:rPr>
-              <w:fldChar w:fldCharType="end"/>
-            </w:r>
-          </w:hyperlink>
-        </w:p>
-        <w:p>
-          <w:pPr>
-            <w:pStyle w:val="TOC1"/>
-            <w:tabs>
-              <w:tab w:val="left" w:pos="400"/>
-              <w:tab w:val="right" w:leader="dot" w:pos="8630"/>
-            </w:tabs>
-            <w:rPr>
-              <w:rFonts w:asciiTheme="minorHAnsi" w:eastAsiaTheme="minorEastAsia" w:hAnsiTheme="minorHAnsi" w:cstheme="minorBidi"/>
-              <w:noProof/>
-              <w:kern w:val="2"/>
-              <w:sz w:val="22"/>
-              <w:szCs w:val="22"/>
-              <w14:ligatures w14:val="standardContextual"/>
-            </w:rPr>
-          </w:pPr>
-          <w:hyperlink w:anchor="_Toc155479474" w:history="1">
-            <w:r>
-              <w:rPr>
-                <w:rStyle w:val="Hyperlink"/>
-                <w:noProof/>
-              </w:rPr>
-              <w:t>8</w:t>
-            </w:r>
-            <w:r>
-              <w:rPr>
-                <w:rFonts w:asciiTheme="minorHAnsi" w:eastAsiaTheme="minorEastAsia" w:hAnsiTheme="minorHAnsi" w:cstheme="minorBidi"/>
-                <w:noProof/>
-                <w:kern w:val="2"/>
-                <w:sz w:val="22"/>
-                <w:szCs w:val="22"/>
-                <w14:ligatures w14:val="standardContextual"/>
-              </w:rPr>
-              <w:tab/>
-            </w:r>
-            <w:r>
-              <w:rPr>
-                <w:rStyle w:val="Hyperlink"/>
-                <w:noProof/>
-              </w:rPr>
-              <w:t>INTERFACE DESIGN</w:t>
-            </w:r>
-            <w:r>
-              <w:rPr>
-                <w:noProof/>
-                <w:webHidden/>
-              </w:rPr>
-              <w:tab/>
-            </w:r>
-            <w:r>
-              <w:rPr>
-                <w:noProof/>
-                <w:webHidden/>
-              </w:rPr>
-              <w:fldChar w:fldCharType="begin"/>
-            </w:r>
-            <w:r>
-              <w:rPr>
-                <w:noProof/>
-                <w:webHidden/>
-              </w:rPr>
-              <w:instrText xml:space="preserve"> PAGEREF _Toc155479474 \h </w:instrText>
-            </w:r>
-            <w:r>
-              <w:rPr>
-                <w:noProof/>
-                <w:webHidden/>
-              </w:rPr>
-            </w:r>
-            <w:r>
-              <w:rPr>
-                <w:noProof/>
-                <w:webHidden/>
-              </w:rPr>
-              <w:fldChar w:fldCharType="separate"/>
-            </w:r>
-            <w:r>
-              <w:rPr>
-                <w:noProof/>
-                <w:webHidden/>
-              </w:rPr>
-              <w:t>17</w:t>
-            </w:r>
-            <w:r>
-              <w:rPr>
-                <w:noProof/>
-                <w:webHidden/>
-              </w:rPr>
-              <w:fldChar w:fldCharType="end"/>
-            </w:r>
-          </w:hyperlink>
-        </w:p>
-        <w:p>
-          <w:pPr>
-            <w:pStyle w:val="TOC1"/>
-            <w:tabs>
-              <w:tab w:val="left" w:pos="400"/>
-              <w:tab w:val="right" w:leader="dot" w:pos="8630"/>
-            </w:tabs>
-            <w:rPr>
-              <w:rFonts w:asciiTheme="minorHAnsi" w:eastAsiaTheme="minorEastAsia" w:hAnsiTheme="minorHAnsi" w:cstheme="minorBidi"/>
-              <w:noProof/>
-              <w:kern w:val="2"/>
-              <w:sz w:val="22"/>
-              <w:szCs w:val="22"/>
-              <w14:ligatures w14:val="standardContextual"/>
-            </w:rPr>
-          </w:pPr>
-          <w:hyperlink w:anchor="_Toc155479475" w:history="1">
-            <w:r>
-              <w:rPr>
-                <w:rStyle w:val="Hyperlink"/>
-                <w:noProof/>
-              </w:rPr>
-              <w:t>9</w:t>
-            </w:r>
-            <w:r>
-              <w:rPr>
-                <w:rFonts w:asciiTheme="minorHAnsi" w:eastAsiaTheme="minorEastAsia" w:hAnsiTheme="minorHAnsi" w:cstheme="minorBidi"/>
-                <w:noProof/>
-                <w:kern w:val="2"/>
-                <w:sz w:val="22"/>
-                <w:szCs w:val="22"/>
-                <w14:ligatures w14:val="standardContextual"/>
-              </w:rPr>
-              <w:tab/>
-            </w:r>
-            <w:r>
-              <w:rPr>
-                <w:rStyle w:val="Hyperlink"/>
-                <w:noProof/>
-              </w:rPr>
-              <w:t>CONCEPTUAL DATA MODEL</w:t>
-            </w:r>
-            <w:r>
-              <w:rPr>
-                <w:noProof/>
-                <w:webHidden/>
-              </w:rPr>
-              <w:tab/>
-            </w:r>
-            <w:r>
-              <w:rPr>
-                <w:noProof/>
-                <w:webHidden/>
-              </w:rPr>
-              <w:fldChar w:fldCharType="begin"/>
-            </w:r>
-            <w:r>
-              <w:rPr>
-                <w:noProof/>
-                <w:webHidden/>
-              </w:rPr>
-              <w:instrText xml:space="preserve"> PAGEREF _Toc155479475 \h </w:instrText>
-            </w:r>
-            <w:r>
-              <w:rPr>
-                <w:noProof/>
-                <w:webHidden/>
-              </w:rPr>
-            </w:r>
-            <w:r>
-              <w:rPr>
-                <w:noProof/>
-                <w:webHidden/>
-              </w:rPr>
-              <w:fldChar w:fldCharType="separate"/>
-            </w:r>
-            <w:r>
-              <w:rPr>
-                <w:noProof/>
-                <w:webHidden/>
-              </w:rPr>
-              <w:t>24</w:t>
-            </w:r>
-            <w:r>
-              <w:rPr>
-                <w:noProof/>
-                <w:webHidden/>
-              </w:rPr>
-              <w:fldChar w:fldCharType="end"/>
-            </w:r>
-          </w:hyperlink>
-        </w:p>
-        <w:p>
-          <w:pPr>
-            <w:pStyle w:val="TOC2"/>
-            <w:tabs>
-              <w:tab w:val="left" w:pos="800"/>
-              <w:tab w:val="right" w:leader="dot" w:pos="8630"/>
-            </w:tabs>
-            <w:rPr>
-              <w:rFonts w:asciiTheme="minorHAnsi" w:eastAsiaTheme="minorEastAsia" w:hAnsiTheme="minorHAnsi" w:cstheme="minorBidi"/>
-              <w:noProof/>
-              <w:kern w:val="2"/>
-              <w:sz w:val="22"/>
-              <w:szCs w:val="22"/>
-              <w14:ligatures w14:val="standardContextual"/>
-            </w:rPr>
-          </w:pPr>
-          <w:hyperlink w:anchor="_Toc155479476" w:history="1">
-            <w:r>
-              <w:rPr>
-                <w:rStyle w:val="Hyperlink"/>
-                <w:iCs/>
-                <w:noProof/>
-              </w:rPr>
-              <w:t>9.1</w:t>
-            </w:r>
-            <w:r>
-              <w:rPr>
-                <w:rFonts w:asciiTheme="minorHAnsi" w:eastAsiaTheme="minorEastAsia" w:hAnsiTheme="minorHAnsi" w:cstheme="minorBidi"/>
-                <w:noProof/>
-                <w:kern w:val="2"/>
-                <w:sz w:val="22"/>
-                <w:szCs w:val="22"/>
-                <w14:ligatures w14:val="standardContextual"/>
-              </w:rPr>
-              <w:tab/>
-            </w:r>
-            <w:r>
-              <w:rPr>
-                <w:rStyle w:val="Hyperlink"/>
-                <w:iCs/>
-                <w:noProof/>
-              </w:rPr>
-              <w:t>CONCEPTUAL DATA MODEL</w:t>
-            </w:r>
-            <w:r>
-              <w:rPr>
-                <w:noProof/>
-                <w:webHidden/>
-              </w:rPr>
-              <w:tab/>
-            </w:r>
-            <w:r>
-              <w:rPr>
-                <w:noProof/>
-                <w:webHidden/>
-              </w:rPr>
-              <w:fldChar w:fldCharType="begin"/>
-            </w:r>
-            <w:r>
-              <w:rPr>
-                <w:noProof/>
-                <w:webHidden/>
-              </w:rPr>
-              <w:instrText xml:space="preserve"> PAGEREF _Toc155479476 \h </w:instrText>
-            </w:r>
-            <w:r>
-              <w:rPr>
-                <w:noProof/>
-                <w:webHidden/>
-              </w:rPr>
-            </w:r>
-            <w:r>
-              <w:rPr>
-                <w:noProof/>
-                <w:webHidden/>
-              </w:rPr>
-              <w:fldChar w:fldCharType="separate"/>
-            </w:r>
-            <w:r>
-              <w:rPr>
-                <w:noProof/>
-                <w:webHidden/>
-              </w:rPr>
-              <w:t>24</w:t>
+              <w:t>23</w:t>
             </w:r>
             <w:r>
               <w:rPr>
@@ -3655,7 +3467,7 @@
               <w14:ligatures w14:val="standardContextual"/>
             </w:rPr>
           </w:pPr>
-          <w:hyperlink w:anchor="_Toc155479477" w:history="1">
+          <w:hyperlink w:anchor="_Toc155476634" w:history="1">
             <w:r>
               <w:rPr>
                 <w:rStyle w:val="Hyperlink"/>
@@ -3700,7 +3512,7 @@
                 <w:noProof/>
                 <w:webHidden/>
               </w:rPr>
-              <w:instrText xml:space="preserve"> PAGEREF _Toc155479477 \h </w:instrText>
+              <w:instrText xml:space="preserve"> PAGEREF _Toc155476634 \h </w:instrText>
             </w:r>
             <w:r>
               <w:rPr>
@@ -3720,7 +3532,7 @@
                 <w:noProof/>
                 <w:webHidden/>
               </w:rPr>
-              <w:t>25</w:t>
+              <w:t>24</w:t>
             </w:r>
             <w:r>
               <w:rPr>
@@ -3747,7 +3559,7 @@
               <w14:ligatures w14:val="standardContextual"/>
             </w:rPr>
           </w:pPr>
-          <w:hyperlink w:anchor="_Toc155479478" w:history="1">
+          <w:hyperlink w:anchor="_Toc155476635" w:history="1">
             <w:r>
               <w:rPr>
                 <w:rStyle w:val="Hyperlink"/>
@@ -3794,7 +3606,7 @@
                 <w:noProof/>
                 <w:webHidden/>
               </w:rPr>
-              <w:instrText xml:space="preserve"> PAGEREF _Toc155479478 \h </w:instrText>
+              <w:instrText xml:space="preserve"> PAGEREF _Toc155476635 \h </w:instrText>
             </w:r>
             <w:r>
               <w:rPr>
@@ -3814,7 +3626,7 @@
                 <w:noProof/>
                 <w:webHidden/>
               </w:rPr>
-              <w:t>25</w:t>
+              <w:t>24</w:t>
             </w:r>
             <w:r>
               <w:rPr>
@@ -3841,7 +3653,7 @@
               <w14:ligatures w14:val="standardContextual"/>
             </w:rPr>
           </w:pPr>
-          <w:hyperlink w:anchor="_Toc155479479" w:history="1">
+          <w:hyperlink w:anchor="_Toc155476636" w:history="1">
             <w:r>
               <w:rPr>
                 <w:rStyle w:val="Hyperlink"/>
@@ -3890,7 +3702,7 @@
                 <w:noProof/>
                 <w:webHidden/>
               </w:rPr>
-              <w:instrText xml:space="preserve"> PAGEREF _Toc155479479 \h </w:instrText>
+              <w:instrText xml:space="preserve"> PAGEREF _Toc155476636 \h </w:instrText>
             </w:r>
             <w:r>
               <w:rPr>
@@ -3910,7 +3722,7 @@
                 <w:noProof/>
                 <w:webHidden/>
               </w:rPr>
-              <w:t>25</w:t>
+              <w:t>24</w:t>
             </w:r>
             <w:r>
               <w:rPr>
@@ -3937,7 +3749,7 @@
               <w14:ligatures w14:val="standardContextual"/>
             </w:rPr>
           </w:pPr>
-          <w:hyperlink w:anchor="_Toc155479480" w:history="1">
+          <w:hyperlink w:anchor="_Toc155476637" w:history="1">
             <w:r>
               <w:rPr>
                 <w:rStyle w:val="Hyperlink"/>
@@ -3984,7 +3796,7 @@
                 <w:noProof/>
                 <w:webHidden/>
               </w:rPr>
-              <w:instrText xml:space="preserve"> PAGEREF _Toc155479480 \h </w:instrText>
+              <w:instrText xml:space="preserve"> PAGEREF _Toc155476637 \h </w:instrText>
             </w:r>
             <w:r>
               <w:rPr>
@@ -4004,7 +3816,7 @@
                 <w:noProof/>
                 <w:webHidden/>
               </w:rPr>
-              <w:t>28</w:t>
+              <w:t>27</w:t>
             </w:r>
             <w:r>
               <w:rPr>
@@ -4039,7 +3851,7 @@
       </w:pPr>
       <w:bookmarkStart w:id="4" w:name="_Toc155466495"/>
       <w:bookmarkStart w:id="5" w:name="_Toc147592974"/>
-      <w:bookmarkStart w:id="6" w:name="_Toc155479444"/>
+      <w:bookmarkStart w:id="6" w:name="_Toc155476603"/>
       <w:bookmarkEnd w:id="0"/>
       <w:bookmarkEnd w:id="1"/>
       <w:bookmarkEnd w:id="3"/>
@@ -4544,7 +4356,7 @@
       <w:pPr>
         <w:pStyle w:val="Heading1"/>
       </w:pPr>
-      <w:bookmarkStart w:id="7" w:name="_Toc155479445"/>
+      <w:bookmarkStart w:id="7" w:name="_Toc155476604"/>
       <w:r>
         <w:lastRenderedPageBreak/>
         <w:t>Introduction</w:t>
@@ -4561,7 +4373,7 @@
         </w:rPr>
       </w:pPr>
       <w:bookmarkStart w:id="8" w:name="_Toc147592975"/>
-      <w:bookmarkStart w:id="9" w:name="_Toc155479446"/>
+      <w:bookmarkStart w:id="9" w:name="_Toc155476605"/>
       <w:r>
         <w:rPr>
           <w:rFonts w:ascii="Times New Roman" w:hAnsi="Times New Roman"/>
@@ -4591,7 +4403,7 @@
         </w:rPr>
       </w:pPr>
       <w:bookmarkStart w:id="10" w:name="_Toc147592976"/>
-      <w:bookmarkStart w:id="11" w:name="_Toc155479447"/>
+      <w:bookmarkStart w:id="11" w:name="_Toc155476606"/>
       <w:r>
         <w:rPr>
           <w:rFonts w:ascii="Times New Roman" w:hAnsi="Times New Roman"/>
@@ -4614,7 +4426,7 @@
         <w:pStyle w:val="Heading2"/>
       </w:pPr>
       <w:bookmarkStart w:id="12" w:name="_Toc147592977"/>
-      <w:bookmarkStart w:id="13" w:name="_Toc155479448"/>
+      <w:bookmarkStart w:id="13" w:name="_Toc155476607"/>
       <w:r>
         <w:rPr>
           <w:rFonts w:ascii="Times New Roman" w:hAnsi="Times New Roman"/>
@@ -4629,7 +4441,7 @@
         <w:pStyle w:val="Heading2"/>
       </w:pPr>
       <w:bookmarkStart w:id="14" w:name="_Toc147592978"/>
-      <w:bookmarkStart w:id="15" w:name="_Toc155479449"/>
+      <w:bookmarkStart w:id="15" w:name="_Toc155476608"/>
       <w:r>
         <w:rPr>
           <w:rFonts w:ascii="Times New Roman" w:hAnsi="Times New Roman"/>
@@ -4647,7 +4459,7 @@
         </w:rPr>
       </w:pPr>
       <w:bookmarkStart w:id="16" w:name="_Toc147592979"/>
-      <w:bookmarkStart w:id="17" w:name="_Toc155479450"/>
+      <w:bookmarkStart w:id="17" w:name="_Toc155476609"/>
       <w:r>
         <w:rPr>
           <w:sz w:val="28"/>
@@ -4676,7 +4488,7 @@
         <w:pStyle w:val="Heading2"/>
       </w:pPr>
       <w:bookmarkStart w:id="18" w:name="_Toc147592980"/>
-      <w:bookmarkStart w:id="19" w:name="_Toc155479451"/>
+      <w:bookmarkStart w:id="19" w:name="_Toc155476610"/>
       <w:r>
         <w:t>Actors</w:t>
       </w:r>
@@ -4698,7 +4510,7 @@
         <w:pStyle w:val="Heading2"/>
       </w:pPr>
       <w:bookmarkStart w:id="20" w:name="_Toc147592981"/>
-      <w:bookmarkStart w:id="21" w:name="_Toc155479452"/>
+      <w:bookmarkStart w:id="21" w:name="_Toc155476611"/>
       <w:r>
         <w:t>General use case diagram</w:t>
       </w:r>
@@ -4787,7 +4599,7 @@
         <w:pStyle w:val="Heading1"/>
       </w:pPr>
       <w:bookmarkStart w:id="22" w:name="_Toc147592983"/>
-      <w:bookmarkStart w:id="23" w:name="_Toc155479453"/>
+      <w:bookmarkStart w:id="23" w:name="_Toc155476612"/>
       <w:r>
         <w:lastRenderedPageBreak/>
         <w:t>Detail requirements</w:t>
@@ -4801,7 +4613,7 @@
         <w:pStyle w:val="Heading2"/>
       </w:pPr>
       <w:bookmarkStart w:id="24" w:name="_Toc147592984"/>
-      <w:bookmarkStart w:id="25" w:name="_Toc155479454"/>
+      <w:bookmarkStart w:id="25" w:name="_Toc155476613"/>
       <w:r>
         <w:t>Specification of Use case UC001</w:t>
       </w:r>
@@ -5810,7 +5622,7 @@
         <w:pStyle w:val="Heading2"/>
       </w:pPr>
       <w:bookmarkStart w:id="26" w:name="_Toc147592985"/>
-      <w:bookmarkStart w:id="27" w:name="_Toc155479455"/>
+      <w:bookmarkStart w:id="27" w:name="_Toc155476614"/>
       <w:r>
         <w:t>Specification of Use case UC002</w:t>
       </w:r>
@@ -6149,7 +5961,7 @@
         <w:pStyle w:val="Heading2"/>
       </w:pPr>
       <w:bookmarkStart w:id="28" w:name="_Toc155189816"/>
-      <w:bookmarkStart w:id="29" w:name="_Toc155479456"/>
+      <w:bookmarkStart w:id="29" w:name="_Toc155476615"/>
       <w:r>
         <w:t>Specification of Use case UC003</w:t>
       </w:r>
@@ -7280,7 +7092,7 @@
         <w:pStyle w:val="Heading1"/>
       </w:pPr>
       <w:bookmarkStart w:id="31" w:name="_Toc147592987"/>
-      <w:bookmarkStart w:id="32" w:name="_Toc155479457"/>
+      <w:bookmarkStart w:id="32" w:name="_Toc155476616"/>
       <w:r>
         <w:lastRenderedPageBreak/>
         <w:t>Supplementary specification</w:t>
@@ -7300,7 +7112,7 @@
         <w:pStyle w:val="Heading2"/>
       </w:pPr>
       <w:bookmarkStart w:id="33" w:name="_Toc147592988"/>
-      <w:bookmarkStart w:id="34" w:name="_Toc155479458"/>
+      <w:bookmarkStart w:id="34" w:name="_Toc155476617"/>
       <w:r>
         <w:t>Functionality</w:t>
       </w:r>
@@ -7322,7 +7134,7 @@
         <w:pStyle w:val="Heading2"/>
       </w:pPr>
       <w:bookmarkStart w:id="35" w:name="_Toc147592989"/>
-      <w:bookmarkStart w:id="36" w:name="_Toc155479459"/>
+      <w:bookmarkStart w:id="36" w:name="_Toc155476618"/>
       <w:r>
         <w:t>Usability</w:t>
       </w:r>
@@ -7357,7 +7169,7 @@
         <w:pStyle w:val="Heading2"/>
       </w:pPr>
       <w:bookmarkStart w:id="37" w:name="_Toc147592990"/>
-      <w:bookmarkStart w:id="38" w:name="_Toc155479460"/>
+      <w:bookmarkStart w:id="38" w:name="_Toc155476619"/>
       <w:r>
         <w:t>Reliability</w:t>
       </w:r>
@@ -7392,7 +7204,7 @@
         <w:pStyle w:val="Heading2"/>
       </w:pPr>
       <w:bookmarkStart w:id="39" w:name="_Toc147592991"/>
-      <w:bookmarkStart w:id="40" w:name="_Toc155479461"/>
+      <w:bookmarkStart w:id="40" w:name="_Toc155476620"/>
       <w:r>
         <w:t>Performance</w:t>
       </w:r>
@@ -7461,7 +7273,7 @@
         <w:pStyle w:val="Heading2"/>
       </w:pPr>
       <w:bookmarkStart w:id="41" w:name="_Toc147592992"/>
-      <w:bookmarkStart w:id="42" w:name="_Toc155479462"/>
+      <w:bookmarkStart w:id="42" w:name="_Toc155476621"/>
       <w:r>
         <w:t>Maintainability</w:t>
       </w:r>
@@ -7507,7 +7319,7 @@
         </w:rPr>
       </w:pPr>
       <w:bookmarkStart w:id="43" w:name="_Toc147592993"/>
-      <w:bookmarkStart w:id="44" w:name="_Toc155479463"/>
+      <w:bookmarkStart w:id="44" w:name="_Toc155476622"/>
       <w:r>
         <w:rPr>
           <w:bCs/>
@@ -7553,7 +7365,7 @@
           <w:lang w:val="vi-VN"/>
         </w:rPr>
       </w:pPr>
-      <w:bookmarkStart w:id="45" w:name="_Toc155479464"/>
+      <w:bookmarkStart w:id="45" w:name="_Toc155476623"/>
       <w:r>
         <w:rPr>
           <w:rFonts w:ascii="Times New Roman" w:hAnsi="Times New Roman"/>
@@ -7573,7 +7385,7 @@
           <w:iCs/>
         </w:rPr>
       </w:pPr>
-      <w:bookmarkStart w:id="46" w:name="_Toc155479465"/>
+      <w:bookmarkStart w:id="46" w:name="_Toc155476624"/>
       <w:r>
         <w:rPr>
           <w:rFonts w:ascii="Times New Roman" w:hAnsi="Times New Roman"/>
@@ -7673,7 +7485,7 @@
           <w:iCs/>
         </w:rPr>
       </w:pPr>
-      <w:bookmarkStart w:id="47" w:name="_Toc155479466"/>
+      <w:bookmarkStart w:id="47" w:name="_Toc155476625"/>
       <w:r>
         <w:rPr>
           <w:rFonts w:ascii="Times New Roman" w:hAnsi="Times New Roman"/>
@@ -7707,7 +7519,7 @@
           <w:noProof/>
         </w:rPr>
         <w:drawing>
-          <wp:inline distT="0" distB="0" distL="0" distR="0" wp14:anchorId="1D4F7135" wp14:editId="4D37EA2D">
+          <wp:inline distT="0" distB="0" distL="0" distR="0" wp14:anchorId="1D4F7135" wp14:editId="53A96B9D">
             <wp:extent cx="5486400" cy="5960745"/>
             <wp:effectExtent l="0" t="0" r="0" b="1905"/>
             <wp:docPr id="1414248477" name="Picture 3" descr="A diagram of a project&#10;&#10;Description automatically generated"/>
@@ -7765,7 +7577,7 @@
           <w:iCs/>
         </w:rPr>
       </w:pPr>
-      <w:bookmarkStart w:id="48" w:name="_Toc155479467"/>
+      <w:bookmarkStart w:id="48" w:name="_Toc155476626"/>
       <w:r>
         <w:rPr>
           <w:rFonts w:ascii="Times New Roman" w:hAnsi="Times New Roman"/>
@@ -7864,7 +7676,7 @@
           <w:rFonts w:ascii="Times New Roman" w:hAnsi="Times New Roman"/>
         </w:rPr>
       </w:pPr>
-      <w:bookmarkStart w:id="49" w:name="_Toc155479468"/>
+      <w:bookmarkStart w:id="49" w:name="_Toc155476627"/>
       <w:r>
         <w:rPr>
           <w:rFonts w:ascii="Times New Roman" w:hAnsi="Times New Roman"/>
@@ -7884,7 +7696,7 @@
           <w:iCs/>
         </w:rPr>
       </w:pPr>
-      <w:bookmarkStart w:id="50" w:name="_Toc155479469"/>
+      <w:bookmarkStart w:id="50" w:name="_Toc155476628"/>
       <w:r>
         <w:rPr>
           <w:rFonts w:ascii="Times New Roman" w:hAnsi="Times New Roman"/>
@@ -7975,7 +7787,7 @@
           <w:iCs/>
         </w:rPr>
       </w:pPr>
-      <w:bookmarkStart w:id="51" w:name="_Toc155479470"/>
+      <w:bookmarkStart w:id="51" w:name="_Toc155476629"/>
       <w:r>
         <w:rPr>
           <w:rFonts w:ascii="Times New Roman" w:hAnsi="Times New Roman"/>
@@ -8012,7 +7824,7 @@
           <w:noProof/>
         </w:rPr>
         <w:drawing>
-          <wp:inline distT="0" distB="0" distL="0" distR="0" wp14:anchorId="68651AA0" wp14:editId="7B8C3771">
+          <wp:inline distT="0" distB="0" distL="0" distR="0" wp14:anchorId="68651AA0" wp14:editId="5573B9BD">
             <wp:extent cx="5486400" cy="3897630"/>
             <wp:effectExtent l="0" t="0" r="0" b="7620"/>
             <wp:docPr id="1751072053" name="Picture 6" descr="A screenshot of a computer screen&#10;&#10;Description automatically generated"/>
@@ -8070,7 +7882,7 @@
           <w:iCs/>
         </w:rPr>
       </w:pPr>
-      <w:bookmarkStart w:id="52" w:name="_Toc155479471"/>
+      <w:bookmarkStart w:id="52" w:name="_Toc155476630"/>
       <w:r>
         <w:rPr>
           <w:rFonts w:ascii="Times New Roman" w:hAnsi="Times New Roman"/>
@@ -8155,154 +7967,14 @@
         </w:drawing>
       </w:r>
     </w:p>
-    <w:p/>
     <w:p>
       <w:pPr>
-        <w:pStyle w:val="Heading2"/>
+        <w:pStyle w:val="Heading1"/>
         <w:rPr>
           <w:rFonts w:ascii="Times New Roman" w:hAnsi="Times New Roman"/>
-          <w:i w:val="0"/>
-          <w:iCs/>
-        </w:rPr>
-      </w:pPr>
-      <w:bookmarkStart w:id="53" w:name="_Toc155479472"/>
-      <w:r>
-        <w:rPr>
-          <w:rFonts w:ascii="Times New Roman" w:hAnsi="Times New Roman"/>
-          <w:i w:val="0"/>
-          <w:iCs/>
-        </w:rPr>
-        <w:lastRenderedPageBreak/>
-        <w:t>Relationship class diagram</w:t>
-      </w:r>
-      <w:bookmarkEnd w:id="53"/>
-    </w:p>
-    <w:p>
-      <w:r>
-        <w:rPr>
-          <w:noProof/>
-          <w14:ligatures w14:val="standardContextual"/>
-        </w:rPr>
-        <w:drawing>
-          <wp:inline distT="0" distB="0" distL="0" distR="0" wp14:anchorId="3397D755" wp14:editId="1DD9F843">
-            <wp:extent cx="5486400" cy="4158615"/>
-            <wp:effectExtent l="0" t="0" r="0" b="0"/>
-            <wp:docPr id="399426247" name="Picture 2" descr="A diagram of a network&#10;&#10;Description automatically generated"/>
-            <wp:cNvGraphicFramePr>
-              <a:graphicFrameLocks xmlns:a="http://schemas.openxmlformats.org/drawingml/2006/main" noChangeAspect="1"/>
-            </wp:cNvGraphicFramePr>
-            <a:graphic xmlns:a="http://schemas.openxmlformats.org/drawingml/2006/main">
-              <a:graphicData uri="http://schemas.openxmlformats.org/drawingml/2006/picture">
-                <pic:pic xmlns:pic="http://schemas.openxmlformats.org/drawingml/2006/picture">
-                  <pic:nvPicPr>
-                    <pic:cNvPr id="399426247" name="Picture 2" descr="A diagram of a network&#10;&#10;Description automatically generated"/>
-                    <pic:cNvPicPr/>
-                  </pic:nvPicPr>
-                  <pic:blipFill>
-                    <a:blip r:embed="rId19">
-                      <a:extLst>
-                        <a:ext uri="{28A0092B-C50C-407E-A947-70E740481C1C}">
-                          <a14:useLocalDpi xmlns:a14="http://schemas.microsoft.com/office/drawing/2010/main" val="0"/>
-                        </a:ext>
-                      </a:extLst>
-                    </a:blip>
-                    <a:stretch>
-                      <a:fillRect/>
-                    </a:stretch>
-                  </pic:blipFill>
-                  <pic:spPr>
-                    <a:xfrm>
-                      <a:off x="0" y="0"/>
-                      <a:ext cx="5486400" cy="4158615"/>
-                    </a:xfrm>
-                    <a:prstGeom prst="rect">
-                      <a:avLst/>
-                    </a:prstGeom>
-                  </pic:spPr>
-                </pic:pic>
-              </a:graphicData>
-            </a:graphic>
-          </wp:inline>
-        </w:drawing>
-      </w:r>
-    </w:p>
-    <w:p>
-      <w:pPr>
-        <w:pStyle w:val="Heading2"/>
-        <w:rPr>
-          <w:rFonts w:ascii="Times New Roman" w:hAnsi="Times New Roman"/>
-          <w:i w:val="0"/>
-          <w:iCs/>
-        </w:rPr>
-      </w:pPr>
-      <w:bookmarkStart w:id="54" w:name="_Toc155479473"/>
-      <w:r>
-        <w:rPr>
-          <w:rFonts w:ascii="Times New Roman" w:hAnsi="Times New Roman"/>
-          <w:i w:val="0"/>
-          <w:iCs/>
-        </w:rPr>
-        <w:t>Class diagram</w:t>
-      </w:r>
-      <w:bookmarkEnd w:id="54"/>
-    </w:p>
-    <w:p>
-      <w:r>
-        <w:rPr>
-          <w:noProof/>
-          <w14:ligatures w14:val="standardContextual"/>
-        </w:rPr>
-        <w:drawing>
-          <wp:inline distT="0" distB="0" distL="0" distR="0" wp14:anchorId="0C53F42D" wp14:editId="29A00929">
-            <wp:extent cx="5064027" cy="2425147"/>
-            <wp:effectExtent l="0" t="0" r="3810" b="0"/>
-            <wp:docPr id="647014722" name="Picture 1" descr="A diagram of a computer flowchart&#10;&#10;Description automatically generated"/>
-            <wp:cNvGraphicFramePr>
-              <a:graphicFrameLocks xmlns:a="http://schemas.openxmlformats.org/drawingml/2006/main" noChangeAspect="1"/>
-            </wp:cNvGraphicFramePr>
-            <a:graphic xmlns:a="http://schemas.openxmlformats.org/drawingml/2006/main">
-              <a:graphicData uri="http://schemas.openxmlformats.org/drawingml/2006/picture">
-                <pic:pic xmlns:pic="http://schemas.openxmlformats.org/drawingml/2006/picture">
-                  <pic:nvPicPr>
-                    <pic:cNvPr id="647014722" name="Picture 1" descr="A diagram of a computer flowchart&#10;&#10;Description automatically generated"/>
-                    <pic:cNvPicPr/>
-                  </pic:nvPicPr>
-                  <pic:blipFill>
-                    <a:blip r:embed="rId20" cstate="print">
-                      <a:extLst>
-                        <a:ext uri="{28A0092B-C50C-407E-A947-70E740481C1C}">
-                          <a14:useLocalDpi xmlns:a14="http://schemas.microsoft.com/office/drawing/2010/main" val="0"/>
-                        </a:ext>
-                      </a:extLst>
-                    </a:blip>
-                    <a:stretch>
-                      <a:fillRect/>
-                    </a:stretch>
-                  </pic:blipFill>
-                  <pic:spPr>
-                    <a:xfrm>
-                      <a:off x="0" y="0"/>
-                      <a:ext cx="5091839" cy="2438466"/>
-                    </a:xfrm>
-                    <a:prstGeom prst="rect">
-                      <a:avLst/>
-                    </a:prstGeom>
-                  </pic:spPr>
-                </pic:pic>
-              </a:graphicData>
-            </a:graphic>
-          </wp:inline>
-        </w:drawing>
-      </w:r>
-    </w:p>
-    <w:p>
-      <w:pPr>
-        <w:pStyle w:val="Heading1"/>
-        <w:rPr>
-          <w:rFonts w:ascii="Times New Roman" w:hAnsi="Times New Roman"/>
-        </w:rPr>
-      </w:pPr>
-      <w:bookmarkStart w:id="55" w:name="_Toc155479474"/>
+        </w:rPr>
+      </w:pPr>
+      <w:bookmarkStart w:id="53" w:name="_Toc155476631"/>
       <w:r>
         <w:rPr>
           <w:rFonts w:ascii="Times New Roman" w:hAnsi="Times New Roman"/>
@@ -8310,7 +7982,7 @@
         <w:lastRenderedPageBreak/>
         <w:t>INTERFACE DESIGN</w:t>
       </w:r>
-      <w:bookmarkEnd w:id="55"/>
+      <w:bookmarkEnd w:id="53"/>
     </w:p>
     <w:p>
       <w:pPr>
@@ -8334,7 +8006,7 @@
           <w:noProof/>
         </w:rPr>
         <w:drawing>
-          <wp:inline distT="0" distB="0" distL="0" distR="0" wp14:anchorId="30509F0A" wp14:editId="7E9B5F32">
+          <wp:inline distT="0" distB="0" distL="0" distR="0" wp14:anchorId="30509F0A" wp14:editId="12DD78E6">
             <wp:extent cx="5486400" cy="2916555"/>
             <wp:effectExtent l="0" t="0" r="0" b="0"/>
             <wp:docPr id="365899260" name="Picture 10" descr="A screenshot of a computer&#10;&#10;Description automatically generated"/>
@@ -8346,6 +8018,1234 @@
                 <pic:pic xmlns:pic="http://schemas.openxmlformats.org/drawingml/2006/picture">
                   <pic:nvPicPr>
                     <pic:cNvPr id="365899260" name="Picture 10" descr="A screenshot of a computer&#10;&#10;Description automatically generated"/>
+                    <pic:cNvPicPr>
+                      <a:picLocks noChangeAspect="1" noChangeArrowheads="1"/>
+                    </pic:cNvPicPr>
+                  </pic:nvPicPr>
+                  <pic:blipFill>
+                    <a:blip r:embed="rId19" cstate="print">
+                      <a:extLst>
+                        <a:ext uri="{28A0092B-C50C-407E-A947-70E740481C1C}">
+                          <a14:useLocalDpi xmlns:a14="http://schemas.microsoft.com/office/drawing/2010/main" val="0"/>
+                        </a:ext>
+                      </a:extLst>
+                    </a:blip>
+                    <a:srcRect/>
+                    <a:stretch>
+                      <a:fillRect/>
+                    </a:stretch>
+                  </pic:blipFill>
+                  <pic:spPr bwMode="auto">
+                    <a:xfrm>
+                      <a:off x="0" y="0"/>
+                      <a:ext cx="5486400" cy="2916555"/>
+                    </a:xfrm>
+                    <a:prstGeom prst="rect">
+                      <a:avLst/>
+                    </a:prstGeom>
+                    <a:noFill/>
+                    <a:ln>
+                      <a:noFill/>
+                    </a:ln>
+                  </pic:spPr>
+                </pic:pic>
+              </a:graphicData>
+            </a:graphic>
+          </wp:inline>
+        </w:drawing>
+      </w:r>
+    </w:p>
+    <w:p>
+      <w:pPr>
+        <w:pBdr>
+          <w:top w:val="single" w:sz="2" w:space="0" w:color="D9D9E3"/>
+          <w:left w:val="single" w:sz="2" w:space="0" w:color="D9D9E3"/>
+          <w:bottom w:val="single" w:sz="2" w:space="0" w:color="D9D9E3"/>
+          <w:right w:val="single" w:sz="2" w:space="0" w:color="D9D9E3"/>
+        </w:pBdr>
+        <w:spacing w:before="300" w:after="300" w:line="240" w:lineRule="auto"/>
+        <w:rPr>
+          <w:rFonts w:ascii="Segoe UI" w:hAnsi="Segoe UI" w:cs="Segoe UI"/>
+          <w:szCs w:val="24"/>
+        </w:rPr>
+      </w:pPr>
+      <w:r>
+        <w:rPr>
+          <w:rFonts w:ascii="Segoe UI" w:hAnsi="Segoe UI" w:cs="Segoe UI"/>
+          <w:b/>
+          <w:bCs/>
+          <w:szCs w:val="24"/>
+          <w:bdr w:val="single" w:sz="2" w:space="0" w:color="D9D9E3" w:frame="1"/>
+        </w:rPr>
+        <w:t xml:space="preserve">Home </w:t>
+      </w:r>
+      <w:r>
+        <w:rPr>
+          <w:rFonts w:ascii="Segoe UI" w:hAnsi="Segoe UI" w:cs="Segoe UI"/>
+          <w:b/>
+          <w:bCs/>
+          <w:szCs w:val="24"/>
+          <w:bdr w:val="single" w:sz="2" w:space="0" w:color="D9D9E3" w:frame="1"/>
+        </w:rPr>
+        <w:t>Screen Specification</w:t>
+      </w:r>
+    </w:p>
+    <w:tbl>
+      <w:tblPr>
+        <w:tblW w:w="9195" w:type="dxa"/>
+        <w:tblCellSpacing w:w="15" w:type="dxa"/>
+        <w:tblBorders>
+          <w:top w:val="single" w:sz="2" w:space="0" w:color="auto"/>
+          <w:left w:val="single" w:sz="2" w:space="0" w:color="auto"/>
+          <w:bottom w:val="single" w:sz="2" w:space="0" w:color="auto"/>
+          <w:right w:val="single" w:sz="2" w:space="0" w:color="auto"/>
+        </w:tblBorders>
+        <w:shd w:val="clear" w:color="auto" w:fill="343541"/>
+        <w:tblCellMar>
+          <w:top w:w="15" w:type="dxa"/>
+          <w:left w:w="15" w:type="dxa"/>
+          <w:bottom w:w="15" w:type="dxa"/>
+          <w:right w:w="15" w:type="dxa"/>
+        </w:tblCellMar>
+        <w:tblLook w:val="04A0" w:firstRow="1" w:lastRow="0" w:firstColumn="1" w:lastColumn="0" w:noHBand="0" w:noVBand="1"/>
+      </w:tblPr>
+      <w:tblGrid>
+        <w:gridCol w:w="1729"/>
+        <w:gridCol w:w="1699"/>
+        <w:gridCol w:w="1689"/>
+        <w:gridCol w:w="4078"/>
+      </w:tblGrid>
+      <w:tr>
+        <w:trPr>
+          <w:tblHeader/>
+          <w:tblCellSpacing w:w="15" w:type="dxa"/>
+        </w:trPr>
+        <w:tc>
+          <w:tcPr>
+            <w:tcW w:w="0" w:type="auto"/>
+            <w:tcBorders>
+              <w:top w:val="single" w:sz="6" w:space="0" w:color="D9D9E3"/>
+              <w:left w:val="single" w:sz="6" w:space="0" w:color="D9D9E3"/>
+              <w:bottom w:val="single" w:sz="6" w:space="0" w:color="D9D9E3"/>
+              <w:right w:val="single" w:sz="2" w:space="0" w:color="D9D9E3"/>
+            </w:tcBorders>
+            <w:shd w:val="clear" w:color="auto" w:fill="auto"/>
+            <w:vAlign w:val="bottom"/>
+            <w:hideMark/>
+          </w:tcPr>
+          <w:p>
+            <w:pPr>
+              <w:spacing w:line="240" w:lineRule="auto"/>
+              <w:jc w:val="center"/>
+              <w:rPr>
+                <w:rFonts w:ascii="Segoe UI" w:hAnsi="Segoe UI" w:cs="Segoe UI"/>
+                <w:b/>
+                <w:bCs/>
+                <w:sz w:val="21"/>
+                <w:szCs w:val="21"/>
+              </w:rPr>
+            </w:pPr>
+            <w:r>
+              <w:rPr>
+                <w:rFonts w:ascii="Segoe UI" w:hAnsi="Segoe UI" w:cs="Segoe UI"/>
+                <w:b/>
+                <w:bCs/>
+                <w:sz w:val="21"/>
+                <w:szCs w:val="21"/>
+              </w:rPr>
+              <w:t>Screen Element</w:t>
+            </w:r>
+          </w:p>
+        </w:tc>
+        <w:tc>
+          <w:tcPr>
+            <w:tcW w:w="0" w:type="auto"/>
+            <w:tcBorders>
+              <w:top w:val="single" w:sz="6" w:space="0" w:color="D9D9E3"/>
+              <w:left w:val="single" w:sz="6" w:space="0" w:color="D9D9E3"/>
+              <w:bottom w:val="single" w:sz="6" w:space="0" w:color="D9D9E3"/>
+              <w:right w:val="single" w:sz="2" w:space="0" w:color="D9D9E3"/>
+            </w:tcBorders>
+            <w:shd w:val="clear" w:color="auto" w:fill="auto"/>
+            <w:vAlign w:val="bottom"/>
+            <w:hideMark/>
+          </w:tcPr>
+          <w:p>
+            <w:pPr>
+              <w:spacing w:line="240" w:lineRule="auto"/>
+              <w:jc w:val="center"/>
+              <w:rPr>
+                <w:rFonts w:ascii="Segoe UI" w:hAnsi="Segoe UI" w:cs="Segoe UI"/>
+                <w:b/>
+                <w:bCs/>
+                <w:sz w:val="21"/>
+                <w:szCs w:val="21"/>
+              </w:rPr>
+            </w:pPr>
+            <w:r>
+              <w:rPr>
+                <w:rFonts w:ascii="Segoe UI" w:hAnsi="Segoe UI" w:cs="Segoe UI"/>
+                <w:b/>
+                <w:bCs/>
+                <w:sz w:val="21"/>
+                <w:szCs w:val="21"/>
+              </w:rPr>
+              <w:t>Control</w:t>
+            </w:r>
+          </w:p>
+        </w:tc>
+        <w:tc>
+          <w:tcPr>
+            <w:tcW w:w="0" w:type="auto"/>
+            <w:tcBorders>
+              <w:top w:val="single" w:sz="6" w:space="0" w:color="D9D9E3"/>
+              <w:left w:val="single" w:sz="6" w:space="0" w:color="D9D9E3"/>
+              <w:bottom w:val="single" w:sz="6" w:space="0" w:color="D9D9E3"/>
+              <w:right w:val="single" w:sz="2" w:space="0" w:color="D9D9E3"/>
+            </w:tcBorders>
+            <w:shd w:val="clear" w:color="auto" w:fill="auto"/>
+            <w:vAlign w:val="bottom"/>
+            <w:hideMark/>
+          </w:tcPr>
+          <w:p>
+            <w:pPr>
+              <w:spacing w:line="240" w:lineRule="auto"/>
+              <w:jc w:val="center"/>
+              <w:rPr>
+                <w:rFonts w:ascii="Segoe UI" w:hAnsi="Segoe UI" w:cs="Segoe UI"/>
+                <w:b/>
+                <w:bCs/>
+                <w:sz w:val="21"/>
+                <w:szCs w:val="21"/>
+              </w:rPr>
+            </w:pPr>
+            <w:r>
+              <w:rPr>
+                <w:rFonts w:ascii="Segoe UI" w:hAnsi="Segoe UI" w:cs="Segoe UI"/>
+                <w:b/>
+                <w:bCs/>
+                <w:sz w:val="21"/>
+                <w:szCs w:val="21"/>
+              </w:rPr>
+              <w:t>Operation</w:t>
+            </w:r>
+          </w:p>
+        </w:tc>
+        <w:tc>
+          <w:tcPr>
+            <w:tcW w:w="0" w:type="auto"/>
+            <w:tcBorders>
+              <w:top w:val="single" w:sz="6" w:space="0" w:color="D9D9E3"/>
+              <w:left w:val="single" w:sz="6" w:space="0" w:color="D9D9E3"/>
+              <w:bottom w:val="single" w:sz="6" w:space="0" w:color="D9D9E3"/>
+              <w:right w:val="single" w:sz="6" w:space="0" w:color="D9D9E3"/>
+            </w:tcBorders>
+            <w:shd w:val="clear" w:color="auto" w:fill="auto"/>
+            <w:vAlign w:val="bottom"/>
+            <w:hideMark/>
+          </w:tcPr>
+          <w:p>
+            <w:pPr>
+              <w:spacing w:line="240" w:lineRule="auto"/>
+              <w:jc w:val="center"/>
+              <w:rPr>
+                <w:rFonts w:ascii="Segoe UI" w:hAnsi="Segoe UI" w:cs="Segoe UI"/>
+                <w:b/>
+                <w:bCs/>
+                <w:sz w:val="21"/>
+                <w:szCs w:val="21"/>
+              </w:rPr>
+            </w:pPr>
+            <w:r>
+              <w:rPr>
+                <w:rFonts w:ascii="Segoe UI" w:hAnsi="Segoe UI" w:cs="Segoe UI"/>
+                <w:b/>
+                <w:bCs/>
+                <w:sz w:val="21"/>
+                <w:szCs w:val="21"/>
+              </w:rPr>
+              <w:t>Function</w:t>
+            </w:r>
+          </w:p>
+        </w:tc>
+      </w:tr>
+      <w:tr>
+        <w:trPr>
+          <w:tblCellSpacing w:w="15" w:type="dxa"/>
+        </w:trPr>
+        <w:tc>
+          <w:tcPr>
+            <w:tcW w:w="0" w:type="auto"/>
+            <w:tcBorders>
+              <w:top w:val="single" w:sz="2" w:space="0" w:color="D9D9E3"/>
+              <w:left w:val="single" w:sz="6" w:space="0" w:color="D9D9E3"/>
+              <w:bottom w:val="single" w:sz="6" w:space="0" w:color="D9D9E3"/>
+              <w:right w:val="single" w:sz="2" w:space="0" w:color="D9D9E3"/>
+            </w:tcBorders>
+            <w:shd w:val="clear" w:color="auto" w:fill="auto"/>
+            <w:vAlign w:val="bottom"/>
+            <w:hideMark/>
+          </w:tcPr>
+          <w:p>
+            <w:pPr>
+              <w:spacing w:line="240" w:lineRule="auto"/>
+              <w:rPr>
+                <w:rFonts w:ascii="Segoe UI" w:hAnsi="Segoe UI" w:cs="Segoe UI"/>
+                <w:sz w:val="21"/>
+                <w:szCs w:val="21"/>
+              </w:rPr>
+            </w:pPr>
+            <w:r>
+              <w:rPr>
+                <w:rFonts w:ascii="Segoe UI" w:hAnsi="Segoe UI" w:cs="Segoe UI"/>
+                <w:sz w:val="21"/>
+                <w:szCs w:val="21"/>
+              </w:rPr>
+              <w:t>Product List</w:t>
+            </w:r>
+          </w:p>
+        </w:tc>
+        <w:tc>
+          <w:tcPr>
+            <w:tcW w:w="0" w:type="auto"/>
+            <w:tcBorders>
+              <w:top w:val="single" w:sz="2" w:space="0" w:color="D9D9E3"/>
+              <w:left w:val="single" w:sz="6" w:space="0" w:color="D9D9E3"/>
+              <w:bottom w:val="single" w:sz="6" w:space="0" w:color="D9D9E3"/>
+              <w:right w:val="single" w:sz="2" w:space="0" w:color="D9D9E3"/>
+            </w:tcBorders>
+            <w:shd w:val="clear" w:color="auto" w:fill="auto"/>
+            <w:vAlign w:val="bottom"/>
+            <w:hideMark/>
+          </w:tcPr>
+          <w:p>
+            <w:pPr>
+              <w:spacing w:line="240" w:lineRule="auto"/>
+              <w:rPr>
+                <w:rFonts w:ascii="Segoe UI" w:hAnsi="Segoe UI" w:cs="Segoe UI"/>
+                <w:sz w:val="21"/>
+                <w:szCs w:val="21"/>
+              </w:rPr>
+            </w:pPr>
+            <w:r>
+              <w:rPr>
+                <w:rFonts w:ascii="Segoe UI" w:hAnsi="Segoe UI" w:cs="Segoe UI"/>
+                <w:sz w:val="21"/>
+                <w:szCs w:val="21"/>
+              </w:rPr>
+              <w:t>Interactive List</w:t>
+            </w:r>
+          </w:p>
+        </w:tc>
+        <w:tc>
+          <w:tcPr>
+            <w:tcW w:w="0" w:type="auto"/>
+            <w:tcBorders>
+              <w:top w:val="single" w:sz="2" w:space="0" w:color="D9D9E3"/>
+              <w:left w:val="single" w:sz="6" w:space="0" w:color="D9D9E3"/>
+              <w:bottom w:val="single" w:sz="6" w:space="0" w:color="D9D9E3"/>
+              <w:right w:val="single" w:sz="2" w:space="0" w:color="D9D9E3"/>
+            </w:tcBorders>
+            <w:shd w:val="clear" w:color="auto" w:fill="auto"/>
+            <w:vAlign w:val="bottom"/>
+            <w:hideMark/>
+          </w:tcPr>
+          <w:p>
+            <w:pPr>
+              <w:spacing w:line="240" w:lineRule="auto"/>
+              <w:rPr>
+                <w:rFonts w:ascii="Segoe UI" w:hAnsi="Segoe UI" w:cs="Segoe UI"/>
+                <w:sz w:val="21"/>
+                <w:szCs w:val="21"/>
+              </w:rPr>
+            </w:pPr>
+            <w:r>
+              <w:rPr>
+                <w:rFonts w:ascii="Segoe UI" w:hAnsi="Segoe UI" w:cs="Segoe UI"/>
+                <w:sz w:val="21"/>
+                <w:szCs w:val="21"/>
+              </w:rPr>
+              <w:t>Scrolling/Clicking</w:t>
+            </w:r>
+          </w:p>
+        </w:tc>
+        <w:tc>
+          <w:tcPr>
+            <w:tcW w:w="0" w:type="auto"/>
+            <w:tcBorders>
+              <w:top w:val="single" w:sz="2" w:space="0" w:color="D9D9E3"/>
+              <w:left w:val="single" w:sz="6" w:space="0" w:color="D9D9E3"/>
+              <w:bottom w:val="single" w:sz="6" w:space="0" w:color="D9D9E3"/>
+              <w:right w:val="single" w:sz="6" w:space="0" w:color="D9D9E3"/>
+            </w:tcBorders>
+            <w:shd w:val="clear" w:color="auto" w:fill="auto"/>
+            <w:vAlign w:val="bottom"/>
+            <w:hideMark/>
+          </w:tcPr>
+          <w:p>
+            <w:pPr>
+              <w:spacing w:line="240" w:lineRule="auto"/>
+              <w:rPr>
+                <w:rFonts w:ascii="Segoe UI" w:hAnsi="Segoe UI" w:cs="Segoe UI"/>
+                <w:sz w:val="21"/>
+                <w:szCs w:val="21"/>
+              </w:rPr>
+            </w:pPr>
+            <w:r>
+              <w:rPr>
+                <w:rFonts w:ascii="Segoe UI" w:hAnsi="Segoe UI" w:cs="Segoe UI"/>
+                <w:sz w:val="21"/>
+                <w:szCs w:val="21"/>
+              </w:rPr>
+              <w:t>Display products available for purchase</w:t>
+            </w:r>
+          </w:p>
+        </w:tc>
+      </w:tr>
+      <w:tr>
+        <w:trPr>
+          <w:tblCellSpacing w:w="15" w:type="dxa"/>
+        </w:trPr>
+        <w:tc>
+          <w:tcPr>
+            <w:tcW w:w="0" w:type="auto"/>
+            <w:tcBorders>
+              <w:top w:val="single" w:sz="2" w:space="0" w:color="D9D9E3"/>
+              <w:left w:val="single" w:sz="6" w:space="0" w:color="D9D9E3"/>
+              <w:bottom w:val="single" w:sz="6" w:space="0" w:color="D9D9E3"/>
+              <w:right w:val="single" w:sz="2" w:space="0" w:color="D9D9E3"/>
+            </w:tcBorders>
+            <w:shd w:val="clear" w:color="auto" w:fill="auto"/>
+            <w:vAlign w:val="bottom"/>
+            <w:hideMark/>
+          </w:tcPr>
+          <w:p>
+            <w:pPr>
+              <w:spacing w:line="240" w:lineRule="auto"/>
+              <w:rPr>
+                <w:rFonts w:ascii="Segoe UI" w:hAnsi="Segoe UI" w:cs="Segoe UI"/>
+                <w:sz w:val="21"/>
+                <w:szCs w:val="21"/>
+              </w:rPr>
+            </w:pPr>
+            <w:r>
+              <w:rPr>
+                <w:rFonts w:ascii="Segoe UI" w:hAnsi="Segoe UI" w:cs="Segoe UI"/>
+                <w:sz w:val="21"/>
+                <w:szCs w:val="21"/>
+              </w:rPr>
+              <w:t>Quantity Selector</w:t>
+            </w:r>
+          </w:p>
+        </w:tc>
+        <w:tc>
+          <w:tcPr>
+            <w:tcW w:w="0" w:type="auto"/>
+            <w:tcBorders>
+              <w:top w:val="single" w:sz="2" w:space="0" w:color="D9D9E3"/>
+              <w:left w:val="single" w:sz="6" w:space="0" w:color="D9D9E3"/>
+              <w:bottom w:val="single" w:sz="6" w:space="0" w:color="D9D9E3"/>
+              <w:right w:val="single" w:sz="2" w:space="0" w:color="D9D9E3"/>
+            </w:tcBorders>
+            <w:shd w:val="clear" w:color="auto" w:fill="auto"/>
+            <w:vAlign w:val="bottom"/>
+            <w:hideMark/>
+          </w:tcPr>
+          <w:p>
+            <w:pPr>
+              <w:spacing w:line="240" w:lineRule="auto"/>
+              <w:rPr>
+                <w:rFonts w:ascii="Segoe UI" w:hAnsi="Segoe UI" w:cs="Segoe UI"/>
+                <w:sz w:val="21"/>
+                <w:szCs w:val="21"/>
+              </w:rPr>
+            </w:pPr>
+            <w:r>
+              <w:rPr>
+                <w:rFonts w:ascii="Segoe UI" w:hAnsi="Segoe UI" w:cs="Segoe UI"/>
+                <w:sz w:val="21"/>
+                <w:szCs w:val="21"/>
+              </w:rPr>
+              <w:t>Input Field/Button</w:t>
+            </w:r>
+          </w:p>
+        </w:tc>
+        <w:tc>
+          <w:tcPr>
+            <w:tcW w:w="0" w:type="auto"/>
+            <w:tcBorders>
+              <w:top w:val="single" w:sz="2" w:space="0" w:color="D9D9E3"/>
+              <w:left w:val="single" w:sz="6" w:space="0" w:color="D9D9E3"/>
+              <w:bottom w:val="single" w:sz="6" w:space="0" w:color="D9D9E3"/>
+              <w:right w:val="single" w:sz="2" w:space="0" w:color="D9D9E3"/>
+            </w:tcBorders>
+            <w:shd w:val="clear" w:color="auto" w:fill="auto"/>
+            <w:vAlign w:val="bottom"/>
+            <w:hideMark/>
+          </w:tcPr>
+          <w:p>
+            <w:pPr>
+              <w:spacing w:line="240" w:lineRule="auto"/>
+              <w:rPr>
+                <w:rFonts w:ascii="Segoe UI" w:hAnsi="Segoe UI" w:cs="Segoe UI"/>
+                <w:sz w:val="21"/>
+                <w:szCs w:val="21"/>
+              </w:rPr>
+            </w:pPr>
+            <w:r>
+              <w:rPr>
+                <w:rFonts w:ascii="Segoe UI" w:hAnsi="Segoe UI" w:cs="Segoe UI"/>
+                <w:sz w:val="21"/>
+                <w:szCs w:val="21"/>
+              </w:rPr>
+              <w:t>Writing/Clicking</w:t>
+            </w:r>
+          </w:p>
+        </w:tc>
+        <w:tc>
+          <w:tcPr>
+            <w:tcW w:w="0" w:type="auto"/>
+            <w:tcBorders>
+              <w:top w:val="single" w:sz="2" w:space="0" w:color="D9D9E3"/>
+              <w:left w:val="single" w:sz="6" w:space="0" w:color="D9D9E3"/>
+              <w:bottom w:val="single" w:sz="6" w:space="0" w:color="D9D9E3"/>
+              <w:right w:val="single" w:sz="6" w:space="0" w:color="D9D9E3"/>
+            </w:tcBorders>
+            <w:shd w:val="clear" w:color="auto" w:fill="auto"/>
+            <w:vAlign w:val="bottom"/>
+            <w:hideMark/>
+          </w:tcPr>
+          <w:p>
+            <w:pPr>
+              <w:spacing w:line="240" w:lineRule="auto"/>
+              <w:rPr>
+                <w:rFonts w:ascii="Segoe UI" w:hAnsi="Segoe UI" w:cs="Segoe UI"/>
+                <w:sz w:val="21"/>
+                <w:szCs w:val="21"/>
+              </w:rPr>
+            </w:pPr>
+            <w:r>
+              <w:rPr>
+                <w:rFonts w:ascii="Segoe UI" w:hAnsi="Segoe UI" w:cs="Segoe UI"/>
+                <w:sz w:val="21"/>
+                <w:szCs w:val="21"/>
+              </w:rPr>
+              <w:t>Select the quantity of the product</w:t>
+            </w:r>
+          </w:p>
+        </w:tc>
+      </w:tr>
+      <w:tr>
+        <w:trPr>
+          <w:tblCellSpacing w:w="15" w:type="dxa"/>
+        </w:trPr>
+        <w:tc>
+          <w:tcPr>
+            <w:tcW w:w="0" w:type="auto"/>
+            <w:tcBorders>
+              <w:top w:val="single" w:sz="2" w:space="0" w:color="D9D9E3"/>
+              <w:left w:val="single" w:sz="6" w:space="0" w:color="D9D9E3"/>
+              <w:bottom w:val="single" w:sz="6" w:space="0" w:color="D9D9E3"/>
+              <w:right w:val="single" w:sz="2" w:space="0" w:color="D9D9E3"/>
+            </w:tcBorders>
+            <w:shd w:val="clear" w:color="auto" w:fill="auto"/>
+            <w:vAlign w:val="bottom"/>
+            <w:hideMark/>
+          </w:tcPr>
+          <w:p>
+            <w:pPr>
+              <w:spacing w:line="240" w:lineRule="auto"/>
+              <w:rPr>
+                <w:rFonts w:ascii="Segoe UI" w:hAnsi="Segoe UI" w:cs="Segoe UI"/>
+                <w:sz w:val="21"/>
+                <w:szCs w:val="21"/>
+              </w:rPr>
+            </w:pPr>
+            <w:r>
+              <w:rPr>
+                <w:rFonts w:ascii="Segoe UI" w:hAnsi="Segoe UI" w:cs="Segoe UI"/>
+                <w:sz w:val="21"/>
+                <w:szCs w:val="21"/>
+              </w:rPr>
+              <w:t>Add to Cart Button</w:t>
+            </w:r>
+          </w:p>
+        </w:tc>
+        <w:tc>
+          <w:tcPr>
+            <w:tcW w:w="0" w:type="auto"/>
+            <w:tcBorders>
+              <w:top w:val="single" w:sz="2" w:space="0" w:color="D9D9E3"/>
+              <w:left w:val="single" w:sz="6" w:space="0" w:color="D9D9E3"/>
+              <w:bottom w:val="single" w:sz="6" w:space="0" w:color="D9D9E3"/>
+              <w:right w:val="single" w:sz="2" w:space="0" w:color="D9D9E3"/>
+            </w:tcBorders>
+            <w:shd w:val="clear" w:color="auto" w:fill="auto"/>
+            <w:vAlign w:val="bottom"/>
+            <w:hideMark/>
+          </w:tcPr>
+          <w:p>
+            <w:pPr>
+              <w:spacing w:line="240" w:lineRule="auto"/>
+              <w:rPr>
+                <w:rFonts w:ascii="Segoe UI" w:hAnsi="Segoe UI" w:cs="Segoe UI"/>
+                <w:sz w:val="21"/>
+                <w:szCs w:val="21"/>
+              </w:rPr>
+            </w:pPr>
+            <w:r>
+              <w:rPr>
+                <w:rFonts w:ascii="Segoe UI" w:hAnsi="Segoe UI" w:cs="Segoe UI"/>
+                <w:sz w:val="21"/>
+                <w:szCs w:val="21"/>
+              </w:rPr>
+              <w:t>Button</w:t>
+            </w:r>
+          </w:p>
+        </w:tc>
+        <w:tc>
+          <w:tcPr>
+            <w:tcW w:w="0" w:type="auto"/>
+            <w:tcBorders>
+              <w:top w:val="single" w:sz="2" w:space="0" w:color="D9D9E3"/>
+              <w:left w:val="single" w:sz="6" w:space="0" w:color="D9D9E3"/>
+              <w:bottom w:val="single" w:sz="6" w:space="0" w:color="D9D9E3"/>
+              <w:right w:val="single" w:sz="2" w:space="0" w:color="D9D9E3"/>
+            </w:tcBorders>
+            <w:shd w:val="clear" w:color="auto" w:fill="auto"/>
+            <w:vAlign w:val="bottom"/>
+            <w:hideMark/>
+          </w:tcPr>
+          <w:p>
+            <w:pPr>
+              <w:spacing w:line="240" w:lineRule="auto"/>
+              <w:rPr>
+                <w:rFonts w:ascii="Segoe UI" w:hAnsi="Segoe UI" w:cs="Segoe UI"/>
+                <w:sz w:val="21"/>
+                <w:szCs w:val="21"/>
+              </w:rPr>
+            </w:pPr>
+            <w:r>
+              <w:rPr>
+                <w:rFonts w:ascii="Segoe UI" w:hAnsi="Segoe UI" w:cs="Segoe UI"/>
+                <w:sz w:val="21"/>
+                <w:szCs w:val="21"/>
+              </w:rPr>
+              <w:t>Clicking</w:t>
+            </w:r>
+          </w:p>
+        </w:tc>
+        <w:tc>
+          <w:tcPr>
+            <w:tcW w:w="0" w:type="auto"/>
+            <w:tcBorders>
+              <w:top w:val="single" w:sz="2" w:space="0" w:color="D9D9E3"/>
+              <w:left w:val="single" w:sz="6" w:space="0" w:color="D9D9E3"/>
+              <w:bottom w:val="single" w:sz="6" w:space="0" w:color="D9D9E3"/>
+              <w:right w:val="single" w:sz="6" w:space="0" w:color="D9D9E3"/>
+            </w:tcBorders>
+            <w:shd w:val="clear" w:color="auto" w:fill="auto"/>
+            <w:vAlign w:val="bottom"/>
+            <w:hideMark/>
+          </w:tcPr>
+          <w:p>
+            <w:pPr>
+              <w:spacing w:line="240" w:lineRule="auto"/>
+              <w:rPr>
+                <w:rFonts w:ascii="Segoe UI" w:hAnsi="Segoe UI" w:cs="Segoe UI"/>
+                <w:sz w:val="21"/>
+                <w:szCs w:val="21"/>
+              </w:rPr>
+            </w:pPr>
+            <w:r>
+              <w:rPr>
+                <w:rFonts w:ascii="Segoe UI" w:hAnsi="Segoe UI" w:cs="Segoe UI"/>
+                <w:sz w:val="21"/>
+                <w:szCs w:val="21"/>
+              </w:rPr>
+              <w:t>Add the selected quantity of product to the cart</w:t>
+            </w:r>
+          </w:p>
+        </w:tc>
+      </w:tr>
+    </w:tbl>
+    <w:p>
+      <w:pPr>
+        <w:pBdr>
+          <w:top w:val="single" w:sz="2" w:space="0" w:color="D9D9E3"/>
+          <w:left w:val="single" w:sz="2" w:space="0" w:color="D9D9E3"/>
+          <w:bottom w:val="single" w:sz="2" w:space="0" w:color="D9D9E3"/>
+          <w:right w:val="single" w:sz="2" w:space="0" w:color="D9D9E3"/>
+        </w:pBdr>
+        <w:spacing w:before="300" w:after="300" w:line="240" w:lineRule="auto"/>
+        <w:rPr>
+          <w:rFonts w:ascii="Segoe UI" w:hAnsi="Segoe UI" w:cs="Segoe UI"/>
+          <w:b/>
+          <w:bCs/>
+          <w:szCs w:val="24"/>
+          <w:bdr w:val="single" w:sz="2" w:space="0" w:color="D9D9E3" w:frame="1"/>
+        </w:rPr>
+      </w:pPr>
+      <w:r>
+        <w:rPr>
+          <w:noProof/>
+        </w:rPr>
+        <w:lastRenderedPageBreak/>
+        <w:drawing>
+          <wp:inline distT="0" distB="0" distL="0" distR="0" wp14:anchorId="53841DC9" wp14:editId="09D03066">
+            <wp:extent cx="5486400" cy="2912745"/>
+            <wp:effectExtent l="0" t="0" r="0" b="1905"/>
+            <wp:docPr id="1981563234" name="Picture 13" descr="A screenshot of a computer&#10;&#10;Description automatically generated"/>
+            <wp:cNvGraphicFramePr>
+              <a:graphicFrameLocks xmlns:a="http://schemas.openxmlformats.org/drawingml/2006/main" noChangeAspect="1"/>
+            </wp:cNvGraphicFramePr>
+            <a:graphic xmlns:a="http://schemas.openxmlformats.org/drawingml/2006/main">
+              <a:graphicData uri="http://schemas.openxmlformats.org/drawingml/2006/picture">
+                <pic:pic xmlns:pic="http://schemas.openxmlformats.org/drawingml/2006/picture">
+                  <pic:nvPicPr>
+                    <pic:cNvPr id="1981563234" name="Picture 13" descr="A screenshot of a computer&#10;&#10;Description automatically generated"/>
+                    <pic:cNvPicPr>
+                      <a:picLocks noChangeAspect="1" noChangeArrowheads="1"/>
+                    </pic:cNvPicPr>
+                  </pic:nvPicPr>
+                  <pic:blipFill>
+                    <a:blip r:embed="rId20" cstate="print">
+                      <a:extLst>
+                        <a:ext uri="{28A0092B-C50C-407E-A947-70E740481C1C}">
+                          <a14:useLocalDpi xmlns:a14="http://schemas.microsoft.com/office/drawing/2010/main" val="0"/>
+                        </a:ext>
+                      </a:extLst>
+                    </a:blip>
+                    <a:srcRect/>
+                    <a:stretch>
+                      <a:fillRect/>
+                    </a:stretch>
+                  </pic:blipFill>
+                  <pic:spPr bwMode="auto">
+                    <a:xfrm>
+                      <a:off x="0" y="0"/>
+                      <a:ext cx="5486400" cy="2912745"/>
+                    </a:xfrm>
+                    <a:prstGeom prst="rect">
+                      <a:avLst/>
+                    </a:prstGeom>
+                    <a:noFill/>
+                    <a:ln>
+                      <a:noFill/>
+                    </a:ln>
+                  </pic:spPr>
+                </pic:pic>
+              </a:graphicData>
+            </a:graphic>
+          </wp:inline>
+        </w:drawing>
+      </w:r>
+    </w:p>
+    <w:p>
+      <w:pPr>
+        <w:pBdr>
+          <w:top w:val="single" w:sz="2" w:space="0" w:color="D9D9E3"/>
+          <w:left w:val="single" w:sz="2" w:space="0" w:color="D9D9E3"/>
+          <w:bottom w:val="single" w:sz="2" w:space="0" w:color="D9D9E3"/>
+          <w:right w:val="single" w:sz="2" w:space="0" w:color="D9D9E3"/>
+        </w:pBdr>
+        <w:spacing w:before="300" w:after="300" w:line="240" w:lineRule="auto"/>
+        <w:rPr>
+          <w:rFonts w:ascii="Segoe UI" w:hAnsi="Segoe UI" w:cs="Segoe UI"/>
+          <w:szCs w:val="24"/>
+        </w:rPr>
+      </w:pPr>
+      <w:r>
+        <w:rPr>
+          <w:rFonts w:ascii="Segoe UI" w:hAnsi="Segoe UI" w:cs="Segoe UI"/>
+          <w:b/>
+          <w:bCs/>
+          <w:szCs w:val="24"/>
+          <w:bdr w:val="single" w:sz="2" w:space="0" w:color="D9D9E3" w:frame="1"/>
+        </w:rPr>
+        <w:t>Order Search Screen Specification</w:t>
+      </w:r>
+    </w:p>
+    <w:tbl>
+      <w:tblPr>
+        <w:tblW w:w="9195" w:type="dxa"/>
+        <w:tblCellSpacing w:w="15" w:type="dxa"/>
+        <w:tblBorders>
+          <w:top w:val="single" w:sz="2" w:space="0" w:color="auto"/>
+          <w:left w:val="single" w:sz="2" w:space="0" w:color="auto"/>
+          <w:bottom w:val="single" w:sz="2" w:space="0" w:color="auto"/>
+          <w:right w:val="single" w:sz="2" w:space="0" w:color="auto"/>
+        </w:tblBorders>
+        <w:shd w:val="clear" w:color="auto" w:fill="343541"/>
+        <w:tblCellMar>
+          <w:top w:w="15" w:type="dxa"/>
+          <w:left w:w="15" w:type="dxa"/>
+          <w:bottom w:w="15" w:type="dxa"/>
+          <w:right w:w="15" w:type="dxa"/>
+        </w:tblCellMar>
+        <w:tblLook w:val="04A0" w:firstRow="1" w:lastRow="0" w:firstColumn="1" w:lastColumn="0" w:noHBand="0" w:noVBand="1"/>
+      </w:tblPr>
+      <w:tblGrid>
+        <w:gridCol w:w="1910"/>
+        <w:gridCol w:w="951"/>
+        <w:gridCol w:w="1077"/>
+        <w:gridCol w:w="5257"/>
+      </w:tblGrid>
+      <w:tr>
+        <w:trPr>
+          <w:tblHeader/>
+          <w:tblCellSpacing w:w="15" w:type="dxa"/>
+        </w:trPr>
+        <w:tc>
+          <w:tcPr>
+            <w:tcW w:w="0" w:type="auto"/>
+            <w:tcBorders>
+              <w:top w:val="single" w:sz="6" w:space="0" w:color="D9D9E3"/>
+              <w:left w:val="single" w:sz="6" w:space="0" w:color="D9D9E3"/>
+              <w:bottom w:val="single" w:sz="6" w:space="0" w:color="D9D9E3"/>
+              <w:right w:val="single" w:sz="2" w:space="0" w:color="D9D9E3"/>
+            </w:tcBorders>
+            <w:shd w:val="clear" w:color="auto" w:fill="auto"/>
+            <w:vAlign w:val="bottom"/>
+            <w:hideMark/>
+          </w:tcPr>
+          <w:p>
+            <w:pPr>
+              <w:spacing w:line="240" w:lineRule="auto"/>
+              <w:jc w:val="center"/>
+              <w:rPr>
+                <w:rFonts w:ascii="Segoe UI" w:hAnsi="Segoe UI" w:cs="Segoe UI"/>
+                <w:b/>
+                <w:bCs/>
+                <w:sz w:val="21"/>
+                <w:szCs w:val="21"/>
+              </w:rPr>
+            </w:pPr>
+            <w:r>
+              <w:rPr>
+                <w:rFonts w:ascii="Segoe UI" w:hAnsi="Segoe UI" w:cs="Segoe UI"/>
+                <w:b/>
+                <w:bCs/>
+                <w:sz w:val="21"/>
+                <w:szCs w:val="21"/>
+              </w:rPr>
+              <w:t>Screen Element</w:t>
+            </w:r>
+          </w:p>
+        </w:tc>
+        <w:tc>
+          <w:tcPr>
+            <w:tcW w:w="0" w:type="auto"/>
+            <w:tcBorders>
+              <w:top w:val="single" w:sz="6" w:space="0" w:color="D9D9E3"/>
+              <w:left w:val="single" w:sz="6" w:space="0" w:color="D9D9E3"/>
+              <w:bottom w:val="single" w:sz="6" w:space="0" w:color="D9D9E3"/>
+              <w:right w:val="single" w:sz="2" w:space="0" w:color="D9D9E3"/>
+            </w:tcBorders>
+            <w:shd w:val="clear" w:color="auto" w:fill="auto"/>
+            <w:vAlign w:val="bottom"/>
+            <w:hideMark/>
+          </w:tcPr>
+          <w:p>
+            <w:pPr>
+              <w:spacing w:line="240" w:lineRule="auto"/>
+              <w:jc w:val="center"/>
+              <w:rPr>
+                <w:rFonts w:ascii="Segoe UI" w:hAnsi="Segoe UI" w:cs="Segoe UI"/>
+                <w:b/>
+                <w:bCs/>
+                <w:sz w:val="21"/>
+                <w:szCs w:val="21"/>
+              </w:rPr>
+            </w:pPr>
+            <w:r>
+              <w:rPr>
+                <w:rFonts w:ascii="Segoe UI" w:hAnsi="Segoe UI" w:cs="Segoe UI"/>
+                <w:b/>
+                <w:bCs/>
+                <w:sz w:val="21"/>
+                <w:szCs w:val="21"/>
+              </w:rPr>
+              <w:t>Control</w:t>
+            </w:r>
+          </w:p>
+        </w:tc>
+        <w:tc>
+          <w:tcPr>
+            <w:tcW w:w="0" w:type="auto"/>
+            <w:tcBorders>
+              <w:top w:val="single" w:sz="6" w:space="0" w:color="D9D9E3"/>
+              <w:left w:val="single" w:sz="6" w:space="0" w:color="D9D9E3"/>
+              <w:bottom w:val="single" w:sz="6" w:space="0" w:color="D9D9E3"/>
+              <w:right w:val="single" w:sz="2" w:space="0" w:color="D9D9E3"/>
+            </w:tcBorders>
+            <w:shd w:val="clear" w:color="auto" w:fill="auto"/>
+            <w:vAlign w:val="bottom"/>
+            <w:hideMark/>
+          </w:tcPr>
+          <w:p>
+            <w:pPr>
+              <w:spacing w:line="240" w:lineRule="auto"/>
+              <w:jc w:val="center"/>
+              <w:rPr>
+                <w:rFonts w:ascii="Segoe UI" w:hAnsi="Segoe UI" w:cs="Segoe UI"/>
+                <w:b/>
+                <w:bCs/>
+                <w:sz w:val="21"/>
+                <w:szCs w:val="21"/>
+              </w:rPr>
+            </w:pPr>
+            <w:r>
+              <w:rPr>
+                <w:rFonts w:ascii="Segoe UI" w:hAnsi="Segoe UI" w:cs="Segoe UI"/>
+                <w:b/>
+                <w:bCs/>
+                <w:sz w:val="21"/>
+                <w:szCs w:val="21"/>
+              </w:rPr>
+              <w:t>Operation</w:t>
+            </w:r>
+          </w:p>
+        </w:tc>
+        <w:tc>
+          <w:tcPr>
+            <w:tcW w:w="0" w:type="auto"/>
+            <w:tcBorders>
+              <w:top w:val="single" w:sz="6" w:space="0" w:color="D9D9E3"/>
+              <w:left w:val="single" w:sz="6" w:space="0" w:color="D9D9E3"/>
+              <w:bottom w:val="single" w:sz="6" w:space="0" w:color="D9D9E3"/>
+              <w:right w:val="single" w:sz="6" w:space="0" w:color="D9D9E3"/>
+            </w:tcBorders>
+            <w:shd w:val="clear" w:color="auto" w:fill="auto"/>
+            <w:vAlign w:val="bottom"/>
+            <w:hideMark/>
+          </w:tcPr>
+          <w:p>
+            <w:pPr>
+              <w:spacing w:line="240" w:lineRule="auto"/>
+              <w:jc w:val="center"/>
+              <w:rPr>
+                <w:rFonts w:ascii="Segoe UI" w:hAnsi="Segoe UI" w:cs="Segoe UI"/>
+                <w:b/>
+                <w:bCs/>
+                <w:sz w:val="21"/>
+                <w:szCs w:val="21"/>
+              </w:rPr>
+            </w:pPr>
+            <w:r>
+              <w:rPr>
+                <w:rFonts w:ascii="Segoe UI" w:hAnsi="Segoe UI" w:cs="Segoe UI"/>
+                <w:b/>
+                <w:bCs/>
+                <w:sz w:val="21"/>
+                <w:szCs w:val="21"/>
+              </w:rPr>
+              <w:t>Function</w:t>
+            </w:r>
+          </w:p>
+        </w:tc>
+      </w:tr>
+      <w:tr>
+        <w:trPr>
+          <w:tblCellSpacing w:w="15" w:type="dxa"/>
+        </w:trPr>
+        <w:tc>
+          <w:tcPr>
+            <w:tcW w:w="0" w:type="auto"/>
+            <w:tcBorders>
+              <w:top w:val="single" w:sz="2" w:space="0" w:color="D9D9E3"/>
+              <w:left w:val="single" w:sz="6" w:space="0" w:color="D9D9E3"/>
+              <w:bottom w:val="single" w:sz="6" w:space="0" w:color="D9D9E3"/>
+              <w:right w:val="single" w:sz="2" w:space="0" w:color="D9D9E3"/>
+            </w:tcBorders>
+            <w:shd w:val="clear" w:color="auto" w:fill="auto"/>
+            <w:vAlign w:val="bottom"/>
+            <w:hideMark/>
+          </w:tcPr>
+          <w:p>
+            <w:pPr>
+              <w:spacing w:line="240" w:lineRule="auto"/>
+              <w:rPr>
+                <w:rFonts w:ascii="Segoe UI" w:hAnsi="Segoe UI" w:cs="Segoe UI"/>
+                <w:sz w:val="21"/>
+                <w:szCs w:val="21"/>
+              </w:rPr>
+            </w:pPr>
+            <w:r>
+              <w:rPr>
+                <w:rFonts w:ascii="Segoe UI" w:hAnsi="Segoe UI" w:cs="Segoe UI"/>
+                <w:sz w:val="21"/>
+                <w:szCs w:val="21"/>
+              </w:rPr>
+              <w:t>Phone Number Field</w:t>
+            </w:r>
+          </w:p>
+        </w:tc>
+        <w:tc>
+          <w:tcPr>
+            <w:tcW w:w="0" w:type="auto"/>
+            <w:tcBorders>
+              <w:top w:val="single" w:sz="2" w:space="0" w:color="D9D9E3"/>
+              <w:left w:val="single" w:sz="6" w:space="0" w:color="D9D9E3"/>
+              <w:bottom w:val="single" w:sz="6" w:space="0" w:color="D9D9E3"/>
+              <w:right w:val="single" w:sz="2" w:space="0" w:color="D9D9E3"/>
+            </w:tcBorders>
+            <w:shd w:val="clear" w:color="auto" w:fill="auto"/>
+            <w:vAlign w:val="bottom"/>
+            <w:hideMark/>
+          </w:tcPr>
+          <w:p>
+            <w:pPr>
+              <w:spacing w:line="240" w:lineRule="auto"/>
+              <w:rPr>
+                <w:rFonts w:ascii="Segoe UI" w:hAnsi="Segoe UI" w:cs="Segoe UI"/>
+                <w:sz w:val="21"/>
+                <w:szCs w:val="21"/>
+              </w:rPr>
+            </w:pPr>
+            <w:r>
+              <w:rPr>
+                <w:rFonts w:ascii="Segoe UI" w:hAnsi="Segoe UI" w:cs="Segoe UI"/>
+                <w:sz w:val="21"/>
+                <w:szCs w:val="21"/>
+              </w:rPr>
+              <w:t>Text Field</w:t>
+            </w:r>
+          </w:p>
+        </w:tc>
+        <w:tc>
+          <w:tcPr>
+            <w:tcW w:w="0" w:type="auto"/>
+            <w:tcBorders>
+              <w:top w:val="single" w:sz="2" w:space="0" w:color="D9D9E3"/>
+              <w:left w:val="single" w:sz="6" w:space="0" w:color="D9D9E3"/>
+              <w:bottom w:val="single" w:sz="6" w:space="0" w:color="D9D9E3"/>
+              <w:right w:val="single" w:sz="2" w:space="0" w:color="D9D9E3"/>
+            </w:tcBorders>
+            <w:shd w:val="clear" w:color="auto" w:fill="auto"/>
+            <w:vAlign w:val="bottom"/>
+            <w:hideMark/>
+          </w:tcPr>
+          <w:p>
+            <w:pPr>
+              <w:spacing w:line="240" w:lineRule="auto"/>
+              <w:rPr>
+                <w:rFonts w:ascii="Segoe UI" w:hAnsi="Segoe UI" w:cs="Segoe UI"/>
+                <w:sz w:val="21"/>
+                <w:szCs w:val="21"/>
+              </w:rPr>
+            </w:pPr>
+            <w:r>
+              <w:rPr>
+                <w:rFonts w:ascii="Segoe UI" w:hAnsi="Segoe UI" w:cs="Segoe UI"/>
+                <w:sz w:val="21"/>
+                <w:szCs w:val="21"/>
+              </w:rPr>
+              <w:t>Writing</w:t>
+            </w:r>
+          </w:p>
+        </w:tc>
+        <w:tc>
+          <w:tcPr>
+            <w:tcW w:w="0" w:type="auto"/>
+            <w:tcBorders>
+              <w:top w:val="single" w:sz="2" w:space="0" w:color="D9D9E3"/>
+              <w:left w:val="single" w:sz="6" w:space="0" w:color="D9D9E3"/>
+              <w:bottom w:val="single" w:sz="6" w:space="0" w:color="D9D9E3"/>
+              <w:right w:val="single" w:sz="6" w:space="0" w:color="D9D9E3"/>
+            </w:tcBorders>
+            <w:shd w:val="clear" w:color="auto" w:fill="auto"/>
+            <w:vAlign w:val="bottom"/>
+            <w:hideMark/>
+          </w:tcPr>
+          <w:p>
+            <w:pPr>
+              <w:spacing w:line="240" w:lineRule="auto"/>
+              <w:rPr>
+                <w:rFonts w:ascii="Segoe UI" w:hAnsi="Segoe UI" w:cs="Segoe UI"/>
+                <w:sz w:val="21"/>
+                <w:szCs w:val="21"/>
+              </w:rPr>
+            </w:pPr>
+            <w:r>
+              <w:rPr>
+                <w:rFonts w:ascii="Segoe UI" w:hAnsi="Segoe UI" w:cs="Segoe UI"/>
+                <w:sz w:val="21"/>
+                <w:szCs w:val="21"/>
+              </w:rPr>
+              <w:t>Enter a phone number to search for orders</w:t>
+            </w:r>
+          </w:p>
+        </w:tc>
+      </w:tr>
+      <w:tr>
+        <w:trPr>
+          <w:tblCellSpacing w:w="15" w:type="dxa"/>
+        </w:trPr>
+        <w:tc>
+          <w:tcPr>
+            <w:tcW w:w="0" w:type="auto"/>
+            <w:tcBorders>
+              <w:top w:val="single" w:sz="2" w:space="0" w:color="D9D9E3"/>
+              <w:left w:val="single" w:sz="6" w:space="0" w:color="D9D9E3"/>
+              <w:bottom w:val="single" w:sz="6" w:space="0" w:color="D9D9E3"/>
+              <w:right w:val="single" w:sz="2" w:space="0" w:color="D9D9E3"/>
+            </w:tcBorders>
+            <w:shd w:val="clear" w:color="auto" w:fill="auto"/>
+            <w:vAlign w:val="bottom"/>
+            <w:hideMark/>
+          </w:tcPr>
+          <w:p>
+            <w:pPr>
+              <w:spacing w:line="240" w:lineRule="auto"/>
+              <w:rPr>
+                <w:rFonts w:ascii="Segoe UI" w:hAnsi="Segoe UI" w:cs="Segoe UI"/>
+                <w:sz w:val="21"/>
+                <w:szCs w:val="21"/>
+              </w:rPr>
+            </w:pPr>
+            <w:r>
+              <w:rPr>
+                <w:rFonts w:ascii="Segoe UI" w:hAnsi="Segoe UI" w:cs="Segoe UI"/>
+                <w:sz w:val="21"/>
+                <w:szCs w:val="21"/>
+              </w:rPr>
+              <w:t>Search Button</w:t>
+            </w:r>
+          </w:p>
+        </w:tc>
+        <w:tc>
+          <w:tcPr>
+            <w:tcW w:w="0" w:type="auto"/>
+            <w:tcBorders>
+              <w:top w:val="single" w:sz="2" w:space="0" w:color="D9D9E3"/>
+              <w:left w:val="single" w:sz="6" w:space="0" w:color="D9D9E3"/>
+              <w:bottom w:val="single" w:sz="6" w:space="0" w:color="D9D9E3"/>
+              <w:right w:val="single" w:sz="2" w:space="0" w:color="D9D9E3"/>
+            </w:tcBorders>
+            <w:shd w:val="clear" w:color="auto" w:fill="auto"/>
+            <w:vAlign w:val="bottom"/>
+            <w:hideMark/>
+          </w:tcPr>
+          <w:p>
+            <w:pPr>
+              <w:spacing w:line="240" w:lineRule="auto"/>
+              <w:rPr>
+                <w:rFonts w:ascii="Segoe UI" w:hAnsi="Segoe UI" w:cs="Segoe UI"/>
+                <w:sz w:val="21"/>
+                <w:szCs w:val="21"/>
+              </w:rPr>
+            </w:pPr>
+            <w:r>
+              <w:rPr>
+                <w:rFonts w:ascii="Segoe UI" w:hAnsi="Segoe UI" w:cs="Segoe UI"/>
+                <w:sz w:val="21"/>
+                <w:szCs w:val="21"/>
+              </w:rPr>
+              <w:t>Button</w:t>
+            </w:r>
+          </w:p>
+        </w:tc>
+        <w:tc>
+          <w:tcPr>
+            <w:tcW w:w="0" w:type="auto"/>
+            <w:tcBorders>
+              <w:top w:val="single" w:sz="2" w:space="0" w:color="D9D9E3"/>
+              <w:left w:val="single" w:sz="6" w:space="0" w:color="D9D9E3"/>
+              <w:bottom w:val="single" w:sz="6" w:space="0" w:color="D9D9E3"/>
+              <w:right w:val="single" w:sz="2" w:space="0" w:color="D9D9E3"/>
+            </w:tcBorders>
+            <w:shd w:val="clear" w:color="auto" w:fill="auto"/>
+            <w:vAlign w:val="bottom"/>
+            <w:hideMark/>
+          </w:tcPr>
+          <w:p>
+            <w:pPr>
+              <w:spacing w:line="240" w:lineRule="auto"/>
+              <w:rPr>
+                <w:rFonts w:ascii="Segoe UI" w:hAnsi="Segoe UI" w:cs="Segoe UI"/>
+                <w:sz w:val="21"/>
+                <w:szCs w:val="21"/>
+              </w:rPr>
+            </w:pPr>
+            <w:r>
+              <w:rPr>
+                <w:rFonts w:ascii="Segoe UI" w:hAnsi="Segoe UI" w:cs="Segoe UI"/>
+                <w:sz w:val="21"/>
+                <w:szCs w:val="21"/>
+              </w:rPr>
+              <w:t>Clicking</w:t>
+            </w:r>
+          </w:p>
+        </w:tc>
+        <w:tc>
+          <w:tcPr>
+            <w:tcW w:w="0" w:type="auto"/>
+            <w:tcBorders>
+              <w:top w:val="single" w:sz="2" w:space="0" w:color="D9D9E3"/>
+              <w:left w:val="single" w:sz="6" w:space="0" w:color="D9D9E3"/>
+              <w:bottom w:val="single" w:sz="6" w:space="0" w:color="D9D9E3"/>
+              <w:right w:val="single" w:sz="6" w:space="0" w:color="D9D9E3"/>
+            </w:tcBorders>
+            <w:shd w:val="clear" w:color="auto" w:fill="auto"/>
+            <w:vAlign w:val="bottom"/>
+            <w:hideMark/>
+          </w:tcPr>
+          <w:p>
+            <w:pPr>
+              <w:spacing w:line="240" w:lineRule="auto"/>
+              <w:rPr>
+                <w:rFonts w:ascii="Segoe UI" w:hAnsi="Segoe UI" w:cs="Segoe UI"/>
+                <w:sz w:val="21"/>
+                <w:szCs w:val="21"/>
+              </w:rPr>
+            </w:pPr>
+            <w:r>
+              <w:rPr>
+                <w:rFonts w:ascii="Segoe UI" w:hAnsi="Segoe UI" w:cs="Segoe UI"/>
+                <w:sz w:val="21"/>
+                <w:szCs w:val="21"/>
+              </w:rPr>
+              <w:t>Initiate search for orders associated with the phone number</w:t>
+            </w:r>
+          </w:p>
+        </w:tc>
+      </w:tr>
+    </w:tbl>
+    <w:p>
+      <w:pPr>
+        <w:pBdr>
+          <w:top w:val="single" w:sz="2" w:space="0" w:color="D9D9E3"/>
+          <w:left w:val="single" w:sz="2" w:space="0" w:color="D9D9E3"/>
+          <w:bottom w:val="single" w:sz="2" w:space="0" w:color="D9D9E3"/>
+          <w:right w:val="single" w:sz="2" w:space="0" w:color="D9D9E3"/>
+        </w:pBdr>
+        <w:spacing w:before="300" w:after="300" w:line="240" w:lineRule="auto"/>
+        <w:rPr>
+          <w:rFonts w:ascii="Segoe UI" w:hAnsi="Segoe UI" w:cs="Segoe UI"/>
+          <w:b/>
+          <w:bCs/>
+          <w:szCs w:val="24"/>
+          <w:bdr w:val="single" w:sz="2" w:space="0" w:color="D9D9E3" w:frame="1"/>
+        </w:rPr>
+      </w:pPr>
+      <w:r>
+        <w:rPr>
+          <w:noProof/>
+        </w:rPr>
+        <w:drawing>
+          <wp:inline distT="0" distB="0" distL="0" distR="0" wp14:anchorId="0311C20E" wp14:editId="625C4BAE">
+            <wp:extent cx="5486400" cy="2916555"/>
+            <wp:effectExtent l="0" t="0" r="0" b="0"/>
+            <wp:docPr id="625043384" name="Picture 11" descr="A screenshot of a computer&#10;&#10;Description automatically generated"/>
+            <wp:cNvGraphicFramePr>
+              <a:graphicFrameLocks xmlns:a="http://schemas.openxmlformats.org/drawingml/2006/main" noChangeAspect="1"/>
+            </wp:cNvGraphicFramePr>
+            <a:graphic xmlns:a="http://schemas.openxmlformats.org/drawingml/2006/main">
+              <a:graphicData uri="http://schemas.openxmlformats.org/drawingml/2006/picture">
+                <pic:pic xmlns:pic="http://schemas.openxmlformats.org/drawingml/2006/picture">
+                  <pic:nvPicPr>
+                    <pic:cNvPr id="625043384" name="Picture 11" descr="A screenshot of a computer&#10;&#10;Description automatically generated"/>
                     <pic:cNvPicPr>
                       <a:picLocks noChangeAspect="1" noChangeArrowheads="1"/>
                     </pic:cNvPicPr>
@@ -8405,1234 +9305,6 @@
           <w:szCs w:val="24"/>
           <w:bdr w:val="single" w:sz="2" w:space="0" w:color="D9D9E3" w:frame="1"/>
         </w:rPr>
-        <w:t xml:space="preserve">Home </w:t>
-      </w:r>
-      <w:r>
-        <w:rPr>
-          <w:rFonts w:ascii="Segoe UI" w:hAnsi="Segoe UI" w:cs="Segoe UI"/>
-          <w:b/>
-          <w:bCs/>
-          <w:szCs w:val="24"/>
-          <w:bdr w:val="single" w:sz="2" w:space="0" w:color="D9D9E3" w:frame="1"/>
-        </w:rPr>
-        <w:t>Screen Specification</w:t>
-      </w:r>
-    </w:p>
-    <w:tbl>
-      <w:tblPr>
-        <w:tblW w:w="9195" w:type="dxa"/>
-        <w:tblCellSpacing w:w="15" w:type="dxa"/>
-        <w:tblBorders>
-          <w:top w:val="single" w:sz="2" w:space="0" w:color="auto"/>
-          <w:left w:val="single" w:sz="2" w:space="0" w:color="auto"/>
-          <w:bottom w:val="single" w:sz="2" w:space="0" w:color="auto"/>
-          <w:right w:val="single" w:sz="2" w:space="0" w:color="auto"/>
-        </w:tblBorders>
-        <w:shd w:val="clear" w:color="auto" w:fill="343541"/>
-        <w:tblCellMar>
-          <w:top w:w="15" w:type="dxa"/>
-          <w:left w:w="15" w:type="dxa"/>
-          <w:bottom w:w="15" w:type="dxa"/>
-          <w:right w:w="15" w:type="dxa"/>
-        </w:tblCellMar>
-        <w:tblLook w:val="04A0" w:firstRow="1" w:lastRow="0" w:firstColumn="1" w:lastColumn="0" w:noHBand="0" w:noVBand="1"/>
-      </w:tblPr>
-      <w:tblGrid>
-        <w:gridCol w:w="1729"/>
-        <w:gridCol w:w="1699"/>
-        <w:gridCol w:w="1689"/>
-        <w:gridCol w:w="4078"/>
-      </w:tblGrid>
-      <w:tr>
-        <w:trPr>
-          <w:tblHeader/>
-          <w:tblCellSpacing w:w="15" w:type="dxa"/>
-        </w:trPr>
-        <w:tc>
-          <w:tcPr>
-            <w:tcW w:w="0" w:type="auto"/>
-            <w:tcBorders>
-              <w:top w:val="single" w:sz="6" w:space="0" w:color="D9D9E3"/>
-              <w:left w:val="single" w:sz="6" w:space="0" w:color="D9D9E3"/>
-              <w:bottom w:val="single" w:sz="6" w:space="0" w:color="D9D9E3"/>
-              <w:right w:val="single" w:sz="2" w:space="0" w:color="D9D9E3"/>
-            </w:tcBorders>
-            <w:shd w:val="clear" w:color="auto" w:fill="auto"/>
-            <w:vAlign w:val="bottom"/>
-            <w:hideMark/>
-          </w:tcPr>
-          <w:p>
-            <w:pPr>
-              <w:spacing w:line="240" w:lineRule="auto"/>
-              <w:jc w:val="center"/>
-              <w:rPr>
-                <w:rFonts w:ascii="Segoe UI" w:hAnsi="Segoe UI" w:cs="Segoe UI"/>
-                <w:b/>
-                <w:bCs/>
-                <w:sz w:val="21"/>
-                <w:szCs w:val="21"/>
-              </w:rPr>
-            </w:pPr>
-            <w:r>
-              <w:rPr>
-                <w:rFonts w:ascii="Segoe UI" w:hAnsi="Segoe UI" w:cs="Segoe UI"/>
-                <w:b/>
-                <w:bCs/>
-                <w:sz w:val="21"/>
-                <w:szCs w:val="21"/>
-              </w:rPr>
-              <w:t>Screen Element</w:t>
-            </w:r>
-          </w:p>
-        </w:tc>
-        <w:tc>
-          <w:tcPr>
-            <w:tcW w:w="0" w:type="auto"/>
-            <w:tcBorders>
-              <w:top w:val="single" w:sz="6" w:space="0" w:color="D9D9E3"/>
-              <w:left w:val="single" w:sz="6" w:space="0" w:color="D9D9E3"/>
-              <w:bottom w:val="single" w:sz="6" w:space="0" w:color="D9D9E3"/>
-              <w:right w:val="single" w:sz="2" w:space="0" w:color="D9D9E3"/>
-            </w:tcBorders>
-            <w:shd w:val="clear" w:color="auto" w:fill="auto"/>
-            <w:vAlign w:val="bottom"/>
-            <w:hideMark/>
-          </w:tcPr>
-          <w:p>
-            <w:pPr>
-              <w:spacing w:line="240" w:lineRule="auto"/>
-              <w:jc w:val="center"/>
-              <w:rPr>
-                <w:rFonts w:ascii="Segoe UI" w:hAnsi="Segoe UI" w:cs="Segoe UI"/>
-                <w:b/>
-                <w:bCs/>
-                <w:sz w:val="21"/>
-                <w:szCs w:val="21"/>
-              </w:rPr>
-            </w:pPr>
-            <w:r>
-              <w:rPr>
-                <w:rFonts w:ascii="Segoe UI" w:hAnsi="Segoe UI" w:cs="Segoe UI"/>
-                <w:b/>
-                <w:bCs/>
-                <w:sz w:val="21"/>
-                <w:szCs w:val="21"/>
-              </w:rPr>
-              <w:t>Control</w:t>
-            </w:r>
-          </w:p>
-        </w:tc>
-        <w:tc>
-          <w:tcPr>
-            <w:tcW w:w="0" w:type="auto"/>
-            <w:tcBorders>
-              <w:top w:val="single" w:sz="6" w:space="0" w:color="D9D9E3"/>
-              <w:left w:val="single" w:sz="6" w:space="0" w:color="D9D9E3"/>
-              <w:bottom w:val="single" w:sz="6" w:space="0" w:color="D9D9E3"/>
-              <w:right w:val="single" w:sz="2" w:space="0" w:color="D9D9E3"/>
-            </w:tcBorders>
-            <w:shd w:val="clear" w:color="auto" w:fill="auto"/>
-            <w:vAlign w:val="bottom"/>
-            <w:hideMark/>
-          </w:tcPr>
-          <w:p>
-            <w:pPr>
-              <w:spacing w:line="240" w:lineRule="auto"/>
-              <w:jc w:val="center"/>
-              <w:rPr>
-                <w:rFonts w:ascii="Segoe UI" w:hAnsi="Segoe UI" w:cs="Segoe UI"/>
-                <w:b/>
-                <w:bCs/>
-                <w:sz w:val="21"/>
-                <w:szCs w:val="21"/>
-              </w:rPr>
-            </w:pPr>
-            <w:r>
-              <w:rPr>
-                <w:rFonts w:ascii="Segoe UI" w:hAnsi="Segoe UI" w:cs="Segoe UI"/>
-                <w:b/>
-                <w:bCs/>
-                <w:sz w:val="21"/>
-                <w:szCs w:val="21"/>
-              </w:rPr>
-              <w:t>Operation</w:t>
-            </w:r>
-          </w:p>
-        </w:tc>
-        <w:tc>
-          <w:tcPr>
-            <w:tcW w:w="0" w:type="auto"/>
-            <w:tcBorders>
-              <w:top w:val="single" w:sz="6" w:space="0" w:color="D9D9E3"/>
-              <w:left w:val="single" w:sz="6" w:space="0" w:color="D9D9E3"/>
-              <w:bottom w:val="single" w:sz="6" w:space="0" w:color="D9D9E3"/>
-              <w:right w:val="single" w:sz="6" w:space="0" w:color="D9D9E3"/>
-            </w:tcBorders>
-            <w:shd w:val="clear" w:color="auto" w:fill="auto"/>
-            <w:vAlign w:val="bottom"/>
-            <w:hideMark/>
-          </w:tcPr>
-          <w:p>
-            <w:pPr>
-              <w:spacing w:line="240" w:lineRule="auto"/>
-              <w:jc w:val="center"/>
-              <w:rPr>
-                <w:rFonts w:ascii="Segoe UI" w:hAnsi="Segoe UI" w:cs="Segoe UI"/>
-                <w:b/>
-                <w:bCs/>
-                <w:sz w:val="21"/>
-                <w:szCs w:val="21"/>
-              </w:rPr>
-            </w:pPr>
-            <w:r>
-              <w:rPr>
-                <w:rFonts w:ascii="Segoe UI" w:hAnsi="Segoe UI" w:cs="Segoe UI"/>
-                <w:b/>
-                <w:bCs/>
-                <w:sz w:val="21"/>
-                <w:szCs w:val="21"/>
-              </w:rPr>
-              <w:t>Function</w:t>
-            </w:r>
-          </w:p>
-        </w:tc>
-      </w:tr>
-      <w:tr>
-        <w:trPr>
-          <w:tblCellSpacing w:w="15" w:type="dxa"/>
-        </w:trPr>
-        <w:tc>
-          <w:tcPr>
-            <w:tcW w:w="0" w:type="auto"/>
-            <w:tcBorders>
-              <w:top w:val="single" w:sz="2" w:space="0" w:color="D9D9E3"/>
-              <w:left w:val="single" w:sz="6" w:space="0" w:color="D9D9E3"/>
-              <w:bottom w:val="single" w:sz="6" w:space="0" w:color="D9D9E3"/>
-              <w:right w:val="single" w:sz="2" w:space="0" w:color="D9D9E3"/>
-            </w:tcBorders>
-            <w:shd w:val="clear" w:color="auto" w:fill="auto"/>
-            <w:vAlign w:val="bottom"/>
-            <w:hideMark/>
-          </w:tcPr>
-          <w:p>
-            <w:pPr>
-              <w:spacing w:line="240" w:lineRule="auto"/>
-              <w:rPr>
-                <w:rFonts w:ascii="Segoe UI" w:hAnsi="Segoe UI" w:cs="Segoe UI"/>
-                <w:sz w:val="21"/>
-                <w:szCs w:val="21"/>
-              </w:rPr>
-            </w:pPr>
-            <w:r>
-              <w:rPr>
-                <w:rFonts w:ascii="Segoe UI" w:hAnsi="Segoe UI" w:cs="Segoe UI"/>
-                <w:sz w:val="21"/>
-                <w:szCs w:val="21"/>
-              </w:rPr>
-              <w:t>Product List</w:t>
-            </w:r>
-          </w:p>
-        </w:tc>
-        <w:tc>
-          <w:tcPr>
-            <w:tcW w:w="0" w:type="auto"/>
-            <w:tcBorders>
-              <w:top w:val="single" w:sz="2" w:space="0" w:color="D9D9E3"/>
-              <w:left w:val="single" w:sz="6" w:space="0" w:color="D9D9E3"/>
-              <w:bottom w:val="single" w:sz="6" w:space="0" w:color="D9D9E3"/>
-              <w:right w:val="single" w:sz="2" w:space="0" w:color="D9D9E3"/>
-            </w:tcBorders>
-            <w:shd w:val="clear" w:color="auto" w:fill="auto"/>
-            <w:vAlign w:val="bottom"/>
-            <w:hideMark/>
-          </w:tcPr>
-          <w:p>
-            <w:pPr>
-              <w:spacing w:line="240" w:lineRule="auto"/>
-              <w:rPr>
-                <w:rFonts w:ascii="Segoe UI" w:hAnsi="Segoe UI" w:cs="Segoe UI"/>
-                <w:sz w:val="21"/>
-                <w:szCs w:val="21"/>
-              </w:rPr>
-            </w:pPr>
-            <w:r>
-              <w:rPr>
-                <w:rFonts w:ascii="Segoe UI" w:hAnsi="Segoe UI" w:cs="Segoe UI"/>
-                <w:sz w:val="21"/>
-                <w:szCs w:val="21"/>
-              </w:rPr>
-              <w:t>Interactive List</w:t>
-            </w:r>
-          </w:p>
-        </w:tc>
-        <w:tc>
-          <w:tcPr>
-            <w:tcW w:w="0" w:type="auto"/>
-            <w:tcBorders>
-              <w:top w:val="single" w:sz="2" w:space="0" w:color="D9D9E3"/>
-              <w:left w:val="single" w:sz="6" w:space="0" w:color="D9D9E3"/>
-              <w:bottom w:val="single" w:sz="6" w:space="0" w:color="D9D9E3"/>
-              <w:right w:val="single" w:sz="2" w:space="0" w:color="D9D9E3"/>
-            </w:tcBorders>
-            <w:shd w:val="clear" w:color="auto" w:fill="auto"/>
-            <w:vAlign w:val="bottom"/>
-            <w:hideMark/>
-          </w:tcPr>
-          <w:p>
-            <w:pPr>
-              <w:spacing w:line="240" w:lineRule="auto"/>
-              <w:rPr>
-                <w:rFonts w:ascii="Segoe UI" w:hAnsi="Segoe UI" w:cs="Segoe UI"/>
-                <w:sz w:val="21"/>
-                <w:szCs w:val="21"/>
-              </w:rPr>
-            </w:pPr>
-            <w:r>
-              <w:rPr>
-                <w:rFonts w:ascii="Segoe UI" w:hAnsi="Segoe UI" w:cs="Segoe UI"/>
-                <w:sz w:val="21"/>
-                <w:szCs w:val="21"/>
-              </w:rPr>
-              <w:t>Scrolling/Clicking</w:t>
-            </w:r>
-          </w:p>
-        </w:tc>
-        <w:tc>
-          <w:tcPr>
-            <w:tcW w:w="0" w:type="auto"/>
-            <w:tcBorders>
-              <w:top w:val="single" w:sz="2" w:space="0" w:color="D9D9E3"/>
-              <w:left w:val="single" w:sz="6" w:space="0" w:color="D9D9E3"/>
-              <w:bottom w:val="single" w:sz="6" w:space="0" w:color="D9D9E3"/>
-              <w:right w:val="single" w:sz="6" w:space="0" w:color="D9D9E3"/>
-            </w:tcBorders>
-            <w:shd w:val="clear" w:color="auto" w:fill="auto"/>
-            <w:vAlign w:val="bottom"/>
-            <w:hideMark/>
-          </w:tcPr>
-          <w:p>
-            <w:pPr>
-              <w:spacing w:line="240" w:lineRule="auto"/>
-              <w:rPr>
-                <w:rFonts w:ascii="Segoe UI" w:hAnsi="Segoe UI" w:cs="Segoe UI"/>
-                <w:sz w:val="21"/>
-                <w:szCs w:val="21"/>
-              </w:rPr>
-            </w:pPr>
-            <w:r>
-              <w:rPr>
-                <w:rFonts w:ascii="Segoe UI" w:hAnsi="Segoe UI" w:cs="Segoe UI"/>
-                <w:sz w:val="21"/>
-                <w:szCs w:val="21"/>
-              </w:rPr>
-              <w:t>Display products available for purchase</w:t>
-            </w:r>
-          </w:p>
-        </w:tc>
-      </w:tr>
-      <w:tr>
-        <w:trPr>
-          <w:tblCellSpacing w:w="15" w:type="dxa"/>
-        </w:trPr>
-        <w:tc>
-          <w:tcPr>
-            <w:tcW w:w="0" w:type="auto"/>
-            <w:tcBorders>
-              <w:top w:val="single" w:sz="2" w:space="0" w:color="D9D9E3"/>
-              <w:left w:val="single" w:sz="6" w:space="0" w:color="D9D9E3"/>
-              <w:bottom w:val="single" w:sz="6" w:space="0" w:color="D9D9E3"/>
-              <w:right w:val="single" w:sz="2" w:space="0" w:color="D9D9E3"/>
-            </w:tcBorders>
-            <w:shd w:val="clear" w:color="auto" w:fill="auto"/>
-            <w:vAlign w:val="bottom"/>
-            <w:hideMark/>
-          </w:tcPr>
-          <w:p>
-            <w:pPr>
-              <w:spacing w:line="240" w:lineRule="auto"/>
-              <w:rPr>
-                <w:rFonts w:ascii="Segoe UI" w:hAnsi="Segoe UI" w:cs="Segoe UI"/>
-                <w:sz w:val="21"/>
-                <w:szCs w:val="21"/>
-              </w:rPr>
-            </w:pPr>
-            <w:r>
-              <w:rPr>
-                <w:rFonts w:ascii="Segoe UI" w:hAnsi="Segoe UI" w:cs="Segoe UI"/>
-                <w:sz w:val="21"/>
-                <w:szCs w:val="21"/>
-              </w:rPr>
-              <w:t>Quantity Selector</w:t>
-            </w:r>
-          </w:p>
-        </w:tc>
-        <w:tc>
-          <w:tcPr>
-            <w:tcW w:w="0" w:type="auto"/>
-            <w:tcBorders>
-              <w:top w:val="single" w:sz="2" w:space="0" w:color="D9D9E3"/>
-              <w:left w:val="single" w:sz="6" w:space="0" w:color="D9D9E3"/>
-              <w:bottom w:val="single" w:sz="6" w:space="0" w:color="D9D9E3"/>
-              <w:right w:val="single" w:sz="2" w:space="0" w:color="D9D9E3"/>
-            </w:tcBorders>
-            <w:shd w:val="clear" w:color="auto" w:fill="auto"/>
-            <w:vAlign w:val="bottom"/>
-            <w:hideMark/>
-          </w:tcPr>
-          <w:p>
-            <w:pPr>
-              <w:spacing w:line="240" w:lineRule="auto"/>
-              <w:rPr>
-                <w:rFonts w:ascii="Segoe UI" w:hAnsi="Segoe UI" w:cs="Segoe UI"/>
-                <w:sz w:val="21"/>
-                <w:szCs w:val="21"/>
-              </w:rPr>
-            </w:pPr>
-            <w:r>
-              <w:rPr>
-                <w:rFonts w:ascii="Segoe UI" w:hAnsi="Segoe UI" w:cs="Segoe UI"/>
-                <w:sz w:val="21"/>
-                <w:szCs w:val="21"/>
-              </w:rPr>
-              <w:t>Input Field/Button</w:t>
-            </w:r>
-          </w:p>
-        </w:tc>
-        <w:tc>
-          <w:tcPr>
-            <w:tcW w:w="0" w:type="auto"/>
-            <w:tcBorders>
-              <w:top w:val="single" w:sz="2" w:space="0" w:color="D9D9E3"/>
-              <w:left w:val="single" w:sz="6" w:space="0" w:color="D9D9E3"/>
-              <w:bottom w:val="single" w:sz="6" w:space="0" w:color="D9D9E3"/>
-              <w:right w:val="single" w:sz="2" w:space="0" w:color="D9D9E3"/>
-            </w:tcBorders>
-            <w:shd w:val="clear" w:color="auto" w:fill="auto"/>
-            <w:vAlign w:val="bottom"/>
-            <w:hideMark/>
-          </w:tcPr>
-          <w:p>
-            <w:pPr>
-              <w:spacing w:line="240" w:lineRule="auto"/>
-              <w:rPr>
-                <w:rFonts w:ascii="Segoe UI" w:hAnsi="Segoe UI" w:cs="Segoe UI"/>
-                <w:sz w:val="21"/>
-                <w:szCs w:val="21"/>
-              </w:rPr>
-            </w:pPr>
-            <w:r>
-              <w:rPr>
-                <w:rFonts w:ascii="Segoe UI" w:hAnsi="Segoe UI" w:cs="Segoe UI"/>
-                <w:sz w:val="21"/>
-                <w:szCs w:val="21"/>
-              </w:rPr>
-              <w:t>Writing/Clicking</w:t>
-            </w:r>
-          </w:p>
-        </w:tc>
-        <w:tc>
-          <w:tcPr>
-            <w:tcW w:w="0" w:type="auto"/>
-            <w:tcBorders>
-              <w:top w:val="single" w:sz="2" w:space="0" w:color="D9D9E3"/>
-              <w:left w:val="single" w:sz="6" w:space="0" w:color="D9D9E3"/>
-              <w:bottom w:val="single" w:sz="6" w:space="0" w:color="D9D9E3"/>
-              <w:right w:val="single" w:sz="6" w:space="0" w:color="D9D9E3"/>
-            </w:tcBorders>
-            <w:shd w:val="clear" w:color="auto" w:fill="auto"/>
-            <w:vAlign w:val="bottom"/>
-            <w:hideMark/>
-          </w:tcPr>
-          <w:p>
-            <w:pPr>
-              <w:spacing w:line="240" w:lineRule="auto"/>
-              <w:rPr>
-                <w:rFonts w:ascii="Segoe UI" w:hAnsi="Segoe UI" w:cs="Segoe UI"/>
-                <w:sz w:val="21"/>
-                <w:szCs w:val="21"/>
-              </w:rPr>
-            </w:pPr>
-            <w:r>
-              <w:rPr>
-                <w:rFonts w:ascii="Segoe UI" w:hAnsi="Segoe UI" w:cs="Segoe UI"/>
-                <w:sz w:val="21"/>
-                <w:szCs w:val="21"/>
-              </w:rPr>
-              <w:t>Select the quantity of the product</w:t>
-            </w:r>
-          </w:p>
-        </w:tc>
-      </w:tr>
-      <w:tr>
-        <w:trPr>
-          <w:tblCellSpacing w:w="15" w:type="dxa"/>
-        </w:trPr>
-        <w:tc>
-          <w:tcPr>
-            <w:tcW w:w="0" w:type="auto"/>
-            <w:tcBorders>
-              <w:top w:val="single" w:sz="2" w:space="0" w:color="D9D9E3"/>
-              <w:left w:val="single" w:sz="6" w:space="0" w:color="D9D9E3"/>
-              <w:bottom w:val="single" w:sz="6" w:space="0" w:color="D9D9E3"/>
-              <w:right w:val="single" w:sz="2" w:space="0" w:color="D9D9E3"/>
-            </w:tcBorders>
-            <w:shd w:val="clear" w:color="auto" w:fill="auto"/>
-            <w:vAlign w:val="bottom"/>
-            <w:hideMark/>
-          </w:tcPr>
-          <w:p>
-            <w:pPr>
-              <w:spacing w:line="240" w:lineRule="auto"/>
-              <w:rPr>
-                <w:rFonts w:ascii="Segoe UI" w:hAnsi="Segoe UI" w:cs="Segoe UI"/>
-                <w:sz w:val="21"/>
-                <w:szCs w:val="21"/>
-              </w:rPr>
-            </w:pPr>
-            <w:r>
-              <w:rPr>
-                <w:rFonts w:ascii="Segoe UI" w:hAnsi="Segoe UI" w:cs="Segoe UI"/>
-                <w:sz w:val="21"/>
-                <w:szCs w:val="21"/>
-              </w:rPr>
-              <w:t>Add to Cart Button</w:t>
-            </w:r>
-          </w:p>
-        </w:tc>
-        <w:tc>
-          <w:tcPr>
-            <w:tcW w:w="0" w:type="auto"/>
-            <w:tcBorders>
-              <w:top w:val="single" w:sz="2" w:space="0" w:color="D9D9E3"/>
-              <w:left w:val="single" w:sz="6" w:space="0" w:color="D9D9E3"/>
-              <w:bottom w:val="single" w:sz="6" w:space="0" w:color="D9D9E3"/>
-              <w:right w:val="single" w:sz="2" w:space="0" w:color="D9D9E3"/>
-            </w:tcBorders>
-            <w:shd w:val="clear" w:color="auto" w:fill="auto"/>
-            <w:vAlign w:val="bottom"/>
-            <w:hideMark/>
-          </w:tcPr>
-          <w:p>
-            <w:pPr>
-              <w:spacing w:line="240" w:lineRule="auto"/>
-              <w:rPr>
-                <w:rFonts w:ascii="Segoe UI" w:hAnsi="Segoe UI" w:cs="Segoe UI"/>
-                <w:sz w:val="21"/>
-                <w:szCs w:val="21"/>
-              </w:rPr>
-            </w:pPr>
-            <w:r>
-              <w:rPr>
-                <w:rFonts w:ascii="Segoe UI" w:hAnsi="Segoe UI" w:cs="Segoe UI"/>
-                <w:sz w:val="21"/>
-                <w:szCs w:val="21"/>
-              </w:rPr>
-              <w:t>Button</w:t>
-            </w:r>
-          </w:p>
-        </w:tc>
-        <w:tc>
-          <w:tcPr>
-            <w:tcW w:w="0" w:type="auto"/>
-            <w:tcBorders>
-              <w:top w:val="single" w:sz="2" w:space="0" w:color="D9D9E3"/>
-              <w:left w:val="single" w:sz="6" w:space="0" w:color="D9D9E3"/>
-              <w:bottom w:val="single" w:sz="6" w:space="0" w:color="D9D9E3"/>
-              <w:right w:val="single" w:sz="2" w:space="0" w:color="D9D9E3"/>
-            </w:tcBorders>
-            <w:shd w:val="clear" w:color="auto" w:fill="auto"/>
-            <w:vAlign w:val="bottom"/>
-            <w:hideMark/>
-          </w:tcPr>
-          <w:p>
-            <w:pPr>
-              <w:spacing w:line="240" w:lineRule="auto"/>
-              <w:rPr>
-                <w:rFonts w:ascii="Segoe UI" w:hAnsi="Segoe UI" w:cs="Segoe UI"/>
-                <w:sz w:val="21"/>
-                <w:szCs w:val="21"/>
-              </w:rPr>
-            </w:pPr>
-            <w:r>
-              <w:rPr>
-                <w:rFonts w:ascii="Segoe UI" w:hAnsi="Segoe UI" w:cs="Segoe UI"/>
-                <w:sz w:val="21"/>
-                <w:szCs w:val="21"/>
-              </w:rPr>
-              <w:t>Clicking</w:t>
-            </w:r>
-          </w:p>
-        </w:tc>
-        <w:tc>
-          <w:tcPr>
-            <w:tcW w:w="0" w:type="auto"/>
-            <w:tcBorders>
-              <w:top w:val="single" w:sz="2" w:space="0" w:color="D9D9E3"/>
-              <w:left w:val="single" w:sz="6" w:space="0" w:color="D9D9E3"/>
-              <w:bottom w:val="single" w:sz="6" w:space="0" w:color="D9D9E3"/>
-              <w:right w:val="single" w:sz="6" w:space="0" w:color="D9D9E3"/>
-            </w:tcBorders>
-            <w:shd w:val="clear" w:color="auto" w:fill="auto"/>
-            <w:vAlign w:val="bottom"/>
-            <w:hideMark/>
-          </w:tcPr>
-          <w:p>
-            <w:pPr>
-              <w:spacing w:line="240" w:lineRule="auto"/>
-              <w:rPr>
-                <w:rFonts w:ascii="Segoe UI" w:hAnsi="Segoe UI" w:cs="Segoe UI"/>
-                <w:sz w:val="21"/>
-                <w:szCs w:val="21"/>
-              </w:rPr>
-            </w:pPr>
-            <w:r>
-              <w:rPr>
-                <w:rFonts w:ascii="Segoe UI" w:hAnsi="Segoe UI" w:cs="Segoe UI"/>
-                <w:sz w:val="21"/>
-                <w:szCs w:val="21"/>
-              </w:rPr>
-              <w:t>Add the selected quantity of product to the cart</w:t>
-            </w:r>
-          </w:p>
-        </w:tc>
-      </w:tr>
-    </w:tbl>
-    <w:p>
-      <w:pPr>
-        <w:pBdr>
-          <w:top w:val="single" w:sz="2" w:space="0" w:color="D9D9E3"/>
-          <w:left w:val="single" w:sz="2" w:space="0" w:color="D9D9E3"/>
-          <w:bottom w:val="single" w:sz="2" w:space="0" w:color="D9D9E3"/>
-          <w:right w:val="single" w:sz="2" w:space="0" w:color="D9D9E3"/>
-        </w:pBdr>
-        <w:spacing w:before="300" w:after="300" w:line="240" w:lineRule="auto"/>
-        <w:rPr>
-          <w:rFonts w:ascii="Segoe UI" w:hAnsi="Segoe UI" w:cs="Segoe UI"/>
-          <w:b/>
-          <w:bCs/>
-          <w:szCs w:val="24"/>
-          <w:bdr w:val="single" w:sz="2" w:space="0" w:color="D9D9E3" w:frame="1"/>
-        </w:rPr>
-      </w:pPr>
-      <w:r>
-        <w:rPr>
-          <w:noProof/>
-        </w:rPr>
-        <w:lastRenderedPageBreak/>
-        <w:drawing>
-          <wp:inline distT="0" distB="0" distL="0" distR="0" wp14:anchorId="53841DC9" wp14:editId="791D92F3">
-            <wp:extent cx="5486400" cy="2912745"/>
-            <wp:effectExtent l="0" t="0" r="0" b="1905"/>
-            <wp:docPr id="1981563234" name="Picture 13" descr="A screenshot of a computer&#10;&#10;Description automatically generated"/>
-            <wp:cNvGraphicFramePr>
-              <a:graphicFrameLocks xmlns:a="http://schemas.openxmlformats.org/drawingml/2006/main" noChangeAspect="1"/>
-            </wp:cNvGraphicFramePr>
-            <a:graphic xmlns:a="http://schemas.openxmlformats.org/drawingml/2006/main">
-              <a:graphicData uri="http://schemas.openxmlformats.org/drawingml/2006/picture">
-                <pic:pic xmlns:pic="http://schemas.openxmlformats.org/drawingml/2006/picture">
-                  <pic:nvPicPr>
-                    <pic:cNvPr id="1981563234" name="Picture 13" descr="A screenshot of a computer&#10;&#10;Description automatically generated"/>
-                    <pic:cNvPicPr>
-                      <a:picLocks noChangeAspect="1" noChangeArrowheads="1"/>
-                    </pic:cNvPicPr>
-                  </pic:nvPicPr>
-                  <pic:blipFill>
-                    <a:blip r:embed="rId22" cstate="print">
-                      <a:extLst>
-                        <a:ext uri="{28A0092B-C50C-407E-A947-70E740481C1C}">
-                          <a14:useLocalDpi xmlns:a14="http://schemas.microsoft.com/office/drawing/2010/main" val="0"/>
-                        </a:ext>
-                      </a:extLst>
-                    </a:blip>
-                    <a:srcRect/>
-                    <a:stretch>
-                      <a:fillRect/>
-                    </a:stretch>
-                  </pic:blipFill>
-                  <pic:spPr bwMode="auto">
-                    <a:xfrm>
-                      <a:off x="0" y="0"/>
-                      <a:ext cx="5486400" cy="2912745"/>
-                    </a:xfrm>
-                    <a:prstGeom prst="rect">
-                      <a:avLst/>
-                    </a:prstGeom>
-                    <a:noFill/>
-                    <a:ln>
-                      <a:noFill/>
-                    </a:ln>
-                  </pic:spPr>
-                </pic:pic>
-              </a:graphicData>
-            </a:graphic>
-          </wp:inline>
-        </w:drawing>
-      </w:r>
-    </w:p>
-    <w:p>
-      <w:pPr>
-        <w:pBdr>
-          <w:top w:val="single" w:sz="2" w:space="0" w:color="D9D9E3"/>
-          <w:left w:val="single" w:sz="2" w:space="0" w:color="D9D9E3"/>
-          <w:bottom w:val="single" w:sz="2" w:space="0" w:color="D9D9E3"/>
-          <w:right w:val="single" w:sz="2" w:space="0" w:color="D9D9E3"/>
-        </w:pBdr>
-        <w:spacing w:before="300" w:after="300" w:line="240" w:lineRule="auto"/>
-        <w:rPr>
-          <w:rFonts w:ascii="Segoe UI" w:hAnsi="Segoe UI" w:cs="Segoe UI"/>
-          <w:szCs w:val="24"/>
-        </w:rPr>
-      </w:pPr>
-      <w:r>
-        <w:rPr>
-          <w:rFonts w:ascii="Segoe UI" w:hAnsi="Segoe UI" w:cs="Segoe UI"/>
-          <w:b/>
-          <w:bCs/>
-          <w:szCs w:val="24"/>
-          <w:bdr w:val="single" w:sz="2" w:space="0" w:color="D9D9E3" w:frame="1"/>
-        </w:rPr>
-        <w:t>Order Search Screen Specification</w:t>
-      </w:r>
-    </w:p>
-    <w:tbl>
-      <w:tblPr>
-        <w:tblW w:w="9195" w:type="dxa"/>
-        <w:tblCellSpacing w:w="15" w:type="dxa"/>
-        <w:tblBorders>
-          <w:top w:val="single" w:sz="2" w:space="0" w:color="auto"/>
-          <w:left w:val="single" w:sz="2" w:space="0" w:color="auto"/>
-          <w:bottom w:val="single" w:sz="2" w:space="0" w:color="auto"/>
-          <w:right w:val="single" w:sz="2" w:space="0" w:color="auto"/>
-        </w:tblBorders>
-        <w:shd w:val="clear" w:color="auto" w:fill="343541"/>
-        <w:tblCellMar>
-          <w:top w:w="15" w:type="dxa"/>
-          <w:left w:w="15" w:type="dxa"/>
-          <w:bottom w:w="15" w:type="dxa"/>
-          <w:right w:w="15" w:type="dxa"/>
-        </w:tblCellMar>
-        <w:tblLook w:val="04A0" w:firstRow="1" w:lastRow="0" w:firstColumn="1" w:lastColumn="0" w:noHBand="0" w:noVBand="1"/>
-      </w:tblPr>
-      <w:tblGrid>
-        <w:gridCol w:w="1910"/>
-        <w:gridCol w:w="951"/>
-        <w:gridCol w:w="1077"/>
-        <w:gridCol w:w="5257"/>
-      </w:tblGrid>
-      <w:tr>
-        <w:trPr>
-          <w:tblHeader/>
-          <w:tblCellSpacing w:w="15" w:type="dxa"/>
-        </w:trPr>
-        <w:tc>
-          <w:tcPr>
-            <w:tcW w:w="0" w:type="auto"/>
-            <w:tcBorders>
-              <w:top w:val="single" w:sz="6" w:space="0" w:color="D9D9E3"/>
-              <w:left w:val="single" w:sz="6" w:space="0" w:color="D9D9E3"/>
-              <w:bottom w:val="single" w:sz="6" w:space="0" w:color="D9D9E3"/>
-              <w:right w:val="single" w:sz="2" w:space="0" w:color="D9D9E3"/>
-            </w:tcBorders>
-            <w:shd w:val="clear" w:color="auto" w:fill="auto"/>
-            <w:vAlign w:val="bottom"/>
-            <w:hideMark/>
-          </w:tcPr>
-          <w:p>
-            <w:pPr>
-              <w:spacing w:line="240" w:lineRule="auto"/>
-              <w:jc w:val="center"/>
-              <w:rPr>
-                <w:rFonts w:ascii="Segoe UI" w:hAnsi="Segoe UI" w:cs="Segoe UI"/>
-                <w:b/>
-                <w:bCs/>
-                <w:sz w:val="21"/>
-                <w:szCs w:val="21"/>
-              </w:rPr>
-            </w:pPr>
-            <w:r>
-              <w:rPr>
-                <w:rFonts w:ascii="Segoe UI" w:hAnsi="Segoe UI" w:cs="Segoe UI"/>
-                <w:b/>
-                <w:bCs/>
-                <w:sz w:val="21"/>
-                <w:szCs w:val="21"/>
-              </w:rPr>
-              <w:t>Screen Element</w:t>
-            </w:r>
-          </w:p>
-        </w:tc>
-        <w:tc>
-          <w:tcPr>
-            <w:tcW w:w="0" w:type="auto"/>
-            <w:tcBorders>
-              <w:top w:val="single" w:sz="6" w:space="0" w:color="D9D9E3"/>
-              <w:left w:val="single" w:sz="6" w:space="0" w:color="D9D9E3"/>
-              <w:bottom w:val="single" w:sz="6" w:space="0" w:color="D9D9E3"/>
-              <w:right w:val="single" w:sz="2" w:space="0" w:color="D9D9E3"/>
-            </w:tcBorders>
-            <w:shd w:val="clear" w:color="auto" w:fill="auto"/>
-            <w:vAlign w:val="bottom"/>
-            <w:hideMark/>
-          </w:tcPr>
-          <w:p>
-            <w:pPr>
-              <w:spacing w:line="240" w:lineRule="auto"/>
-              <w:jc w:val="center"/>
-              <w:rPr>
-                <w:rFonts w:ascii="Segoe UI" w:hAnsi="Segoe UI" w:cs="Segoe UI"/>
-                <w:b/>
-                <w:bCs/>
-                <w:sz w:val="21"/>
-                <w:szCs w:val="21"/>
-              </w:rPr>
-            </w:pPr>
-            <w:r>
-              <w:rPr>
-                <w:rFonts w:ascii="Segoe UI" w:hAnsi="Segoe UI" w:cs="Segoe UI"/>
-                <w:b/>
-                <w:bCs/>
-                <w:sz w:val="21"/>
-                <w:szCs w:val="21"/>
-              </w:rPr>
-              <w:t>Control</w:t>
-            </w:r>
-          </w:p>
-        </w:tc>
-        <w:tc>
-          <w:tcPr>
-            <w:tcW w:w="0" w:type="auto"/>
-            <w:tcBorders>
-              <w:top w:val="single" w:sz="6" w:space="0" w:color="D9D9E3"/>
-              <w:left w:val="single" w:sz="6" w:space="0" w:color="D9D9E3"/>
-              <w:bottom w:val="single" w:sz="6" w:space="0" w:color="D9D9E3"/>
-              <w:right w:val="single" w:sz="2" w:space="0" w:color="D9D9E3"/>
-            </w:tcBorders>
-            <w:shd w:val="clear" w:color="auto" w:fill="auto"/>
-            <w:vAlign w:val="bottom"/>
-            <w:hideMark/>
-          </w:tcPr>
-          <w:p>
-            <w:pPr>
-              <w:spacing w:line="240" w:lineRule="auto"/>
-              <w:jc w:val="center"/>
-              <w:rPr>
-                <w:rFonts w:ascii="Segoe UI" w:hAnsi="Segoe UI" w:cs="Segoe UI"/>
-                <w:b/>
-                <w:bCs/>
-                <w:sz w:val="21"/>
-                <w:szCs w:val="21"/>
-              </w:rPr>
-            </w:pPr>
-            <w:r>
-              <w:rPr>
-                <w:rFonts w:ascii="Segoe UI" w:hAnsi="Segoe UI" w:cs="Segoe UI"/>
-                <w:b/>
-                <w:bCs/>
-                <w:sz w:val="21"/>
-                <w:szCs w:val="21"/>
-              </w:rPr>
-              <w:t>Operation</w:t>
-            </w:r>
-          </w:p>
-        </w:tc>
-        <w:tc>
-          <w:tcPr>
-            <w:tcW w:w="0" w:type="auto"/>
-            <w:tcBorders>
-              <w:top w:val="single" w:sz="6" w:space="0" w:color="D9D9E3"/>
-              <w:left w:val="single" w:sz="6" w:space="0" w:color="D9D9E3"/>
-              <w:bottom w:val="single" w:sz="6" w:space="0" w:color="D9D9E3"/>
-              <w:right w:val="single" w:sz="6" w:space="0" w:color="D9D9E3"/>
-            </w:tcBorders>
-            <w:shd w:val="clear" w:color="auto" w:fill="auto"/>
-            <w:vAlign w:val="bottom"/>
-            <w:hideMark/>
-          </w:tcPr>
-          <w:p>
-            <w:pPr>
-              <w:spacing w:line="240" w:lineRule="auto"/>
-              <w:jc w:val="center"/>
-              <w:rPr>
-                <w:rFonts w:ascii="Segoe UI" w:hAnsi="Segoe UI" w:cs="Segoe UI"/>
-                <w:b/>
-                <w:bCs/>
-                <w:sz w:val="21"/>
-                <w:szCs w:val="21"/>
-              </w:rPr>
-            </w:pPr>
-            <w:r>
-              <w:rPr>
-                <w:rFonts w:ascii="Segoe UI" w:hAnsi="Segoe UI" w:cs="Segoe UI"/>
-                <w:b/>
-                <w:bCs/>
-                <w:sz w:val="21"/>
-                <w:szCs w:val="21"/>
-              </w:rPr>
-              <w:t>Function</w:t>
-            </w:r>
-          </w:p>
-        </w:tc>
-      </w:tr>
-      <w:tr>
-        <w:trPr>
-          <w:tblCellSpacing w:w="15" w:type="dxa"/>
-        </w:trPr>
-        <w:tc>
-          <w:tcPr>
-            <w:tcW w:w="0" w:type="auto"/>
-            <w:tcBorders>
-              <w:top w:val="single" w:sz="2" w:space="0" w:color="D9D9E3"/>
-              <w:left w:val="single" w:sz="6" w:space="0" w:color="D9D9E3"/>
-              <w:bottom w:val="single" w:sz="6" w:space="0" w:color="D9D9E3"/>
-              <w:right w:val="single" w:sz="2" w:space="0" w:color="D9D9E3"/>
-            </w:tcBorders>
-            <w:shd w:val="clear" w:color="auto" w:fill="auto"/>
-            <w:vAlign w:val="bottom"/>
-            <w:hideMark/>
-          </w:tcPr>
-          <w:p>
-            <w:pPr>
-              <w:spacing w:line="240" w:lineRule="auto"/>
-              <w:rPr>
-                <w:rFonts w:ascii="Segoe UI" w:hAnsi="Segoe UI" w:cs="Segoe UI"/>
-                <w:sz w:val="21"/>
-                <w:szCs w:val="21"/>
-              </w:rPr>
-            </w:pPr>
-            <w:r>
-              <w:rPr>
-                <w:rFonts w:ascii="Segoe UI" w:hAnsi="Segoe UI" w:cs="Segoe UI"/>
-                <w:sz w:val="21"/>
-                <w:szCs w:val="21"/>
-              </w:rPr>
-              <w:t>Phone Number Field</w:t>
-            </w:r>
-          </w:p>
-        </w:tc>
-        <w:tc>
-          <w:tcPr>
-            <w:tcW w:w="0" w:type="auto"/>
-            <w:tcBorders>
-              <w:top w:val="single" w:sz="2" w:space="0" w:color="D9D9E3"/>
-              <w:left w:val="single" w:sz="6" w:space="0" w:color="D9D9E3"/>
-              <w:bottom w:val="single" w:sz="6" w:space="0" w:color="D9D9E3"/>
-              <w:right w:val="single" w:sz="2" w:space="0" w:color="D9D9E3"/>
-            </w:tcBorders>
-            <w:shd w:val="clear" w:color="auto" w:fill="auto"/>
-            <w:vAlign w:val="bottom"/>
-            <w:hideMark/>
-          </w:tcPr>
-          <w:p>
-            <w:pPr>
-              <w:spacing w:line="240" w:lineRule="auto"/>
-              <w:rPr>
-                <w:rFonts w:ascii="Segoe UI" w:hAnsi="Segoe UI" w:cs="Segoe UI"/>
-                <w:sz w:val="21"/>
-                <w:szCs w:val="21"/>
-              </w:rPr>
-            </w:pPr>
-            <w:r>
-              <w:rPr>
-                <w:rFonts w:ascii="Segoe UI" w:hAnsi="Segoe UI" w:cs="Segoe UI"/>
-                <w:sz w:val="21"/>
-                <w:szCs w:val="21"/>
-              </w:rPr>
-              <w:t>Text Field</w:t>
-            </w:r>
-          </w:p>
-        </w:tc>
-        <w:tc>
-          <w:tcPr>
-            <w:tcW w:w="0" w:type="auto"/>
-            <w:tcBorders>
-              <w:top w:val="single" w:sz="2" w:space="0" w:color="D9D9E3"/>
-              <w:left w:val="single" w:sz="6" w:space="0" w:color="D9D9E3"/>
-              <w:bottom w:val="single" w:sz="6" w:space="0" w:color="D9D9E3"/>
-              <w:right w:val="single" w:sz="2" w:space="0" w:color="D9D9E3"/>
-            </w:tcBorders>
-            <w:shd w:val="clear" w:color="auto" w:fill="auto"/>
-            <w:vAlign w:val="bottom"/>
-            <w:hideMark/>
-          </w:tcPr>
-          <w:p>
-            <w:pPr>
-              <w:spacing w:line="240" w:lineRule="auto"/>
-              <w:rPr>
-                <w:rFonts w:ascii="Segoe UI" w:hAnsi="Segoe UI" w:cs="Segoe UI"/>
-                <w:sz w:val="21"/>
-                <w:szCs w:val="21"/>
-              </w:rPr>
-            </w:pPr>
-            <w:r>
-              <w:rPr>
-                <w:rFonts w:ascii="Segoe UI" w:hAnsi="Segoe UI" w:cs="Segoe UI"/>
-                <w:sz w:val="21"/>
-                <w:szCs w:val="21"/>
-              </w:rPr>
-              <w:t>Writing</w:t>
-            </w:r>
-          </w:p>
-        </w:tc>
-        <w:tc>
-          <w:tcPr>
-            <w:tcW w:w="0" w:type="auto"/>
-            <w:tcBorders>
-              <w:top w:val="single" w:sz="2" w:space="0" w:color="D9D9E3"/>
-              <w:left w:val="single" w:sz="6" w:space="0" w:color="D9D9E3"/>
-              <w:bottom w:val="single" w:sz="6" w:space="0" w:color="D9D9E3"/>
-              <w:right w:val="single" w:sz="6" w:space="0" w:color="D9D9E3"/>
-            </w:tcBorders>
-            <w:shd w:val="clear" w:color="auto" w:fill="auto"/>
-            <w:vAlign w:val="bottom"/>
-            <w:hideMark/>
-          </w:tcPr>
-          <w:p>
-            <w:pPr>
-              <w:spacing w:line="240" w:lineRule="auto"/>
-              <w:rPr>
-                <w:rFonts w:ascii="Segoe UI" w:hAnsi="Segoe UI" w:cs="Segoe UI"/>
-                <w:sz w:val="21"/>
-                <w:szCs w:val="21"/>
-              </w:rPr>
-            </w:pPr>
-            <w:r>
-              <w:rPr>
-                <w:rFonts w:ascii="Segoe UI" w:hAnsi="Segoe UI" w:cs="Segoe UI"/>
-                <w:sz w:val="21"/>
-                <w:szCs w:val="21"/>
-              </w:rPr>
-              <w:t>Enter a phone number to search for orders</w:t>
-            </w:r>
-          </w:p>
-        </w:tc>
-      </w:tr>
-      <w:tr>
-        <w:trPr>
-          <w:tblCellSpacing w:w="15" w:type="dxa"/>
-        </w:trPr>
-        <w:tc>
-          <w:tcPr>
-            <w:tcW w:w="0" w:type="auto"/>
-            <w:tcBorders>
-              <w:top w:val="single" w:sz="2" w:space="0" w:color="D9D9E3"/>
-              <w:left w:val="single" w:sz="6" w:space="0" w:color="D9D9E3"/>
-              <w:bottom w:val="single" w:sz="6" w:space="0" w:color="D9D9E3"/>
-              <w:right w:val="single" w:sz="2" w:space="0" w:color="D9D9E3"/>
-            </w:tcBorders>
-            <w:shd w:val="clear" w:color="auto" w:fill="auto"/>
-            <w:vAlign w:val="bottom"/>
-            <w:hideMark/>
-          </w:tcPr>
-          <w:p>
-            <w:pPr>
-              <w:spacing w:line="240" w:lineRule="auto"/>
-              <w:rPr>
-                <w:rFonts w:ascii="Segoe UI" w:hAnsi="Segoe UI" w:cs="Segoe UI"/>
-                <w:sz w:val="21"/>
-                <w:szCs w:val="21"/>
-              </w:rPr>
-            </w:pPr>
-            <w:r>
-              <w:rPr>
-                <w:rFonts w:ascii="Segoe UI" w:hAnsi="Segoe UI" w:cs="Segoe UI"/>
-                <w:sz w:val="21"/>
-                <w:szCs w:val="21"/>
-              </w:rPr>
-              <w:t>Search Button</w:t>
-            </w:r>
-          </w:p>
-        </w:tc>
-        <w:tc>
-          <w:tcPr>
-            <w:tcW w:w="0" w:type="auto"/>
-            <w:tcBorders>
-              <w:top w:val="single" w:sz="2" w:space="0" w:color="D9D9E3"/>
-              <w:left w:val="single" w:sz="6" w:space="0" w:color="D9D9E3"/>
-              <w:bottom w:val="single" w:sz="6" w:space="0" w:color="D9D9E3"/>
-              <w:right w:val="single" w:sz="2" w:space="0" w:color="D9D9E3"/>
-            </w:tcBorders>
-            <w:shd w:val="clear" w:color="auto" w:fill="auto"/>
-            <w:vAlign w:val="bottom"/>
-            <w:hideMark/>
-          </w:tcPr>
-          <w:p>
-            <w:pPr>
-              <w:spacing w:line="240" w:lineRule="auto"/>
-              <w:rPr>
-                <w:rFonts w:ascii="Segoe UI" w:hAnsi="Segoe UI" w:cs="Segoe UI"/>
-                <w:sz w:val="21"/>
-                <w:szCs w:val="21"/>
-              </w:rPr>
-            </w:pPr>
-            <w:r>
-              <w:rPr>
-                <w:rFonts w:ascii="Segoe UI" w:hAnsi="Segoe UI" w:cs="Segoe UI"/>
-                <w:sz w:val="21"/>
-                <w:szCs w:val="21"/>
-              </w:rPr>
-              <w:t>Button</w:t>
-            </w:r>
-          </w:p>
-        </w:tc>
-        <w:tc>
-          <w:tcPr>
-            <w:tcW w:w="0" w:type="auto"/>
-            <w:tcBorders>
-              <w:top w:val="single" w:sz="2" w:space="0" w:color="D9D9E3"/>
-              <w:left w:val="single" w:sz="6" w:space="0" w:color="D9D9E3"/>
-              <w:bottom w:val="single" w:sz="6" w:space="0" w:color="D9D9E3"/>
-              <w:right w:val="single" w:sz="2" w:space="0" w:color="D9D9E3"/>
-            </w:tcBorders>
-            <w:shd w:val="clear" w:color="auto" w:fill="auto"/>
-            <w:vAlign w:val="bottom"/>
-            <w:hideMark/>
-          </w:tcPr>
-          <w:p>
-            <w:pPr>
-              <w:spacing w:line="240" w:lineRule="auto"/>
-              <w:rPr>
-                <w:rFonts w:ascii="Segoe UI" w:hAnsi="Segoe UI" w:cs="Segoe UI"/>
-                <w:sz w:val="21"/>
-                <w:szCs w:val="21"/>
-              </w:rPr>
-            </w:pPr>
-            <w:r>
-              <w:rPr>
-                <w:rFonts w:ascii="Segoe UI" w:hAnsi="Segoe UI" w:cs="Segoe UI"/>
-                <w:sz w:val="21"/>
-                <w:szCs w:val="21"/>
-              </w:rPr>
-              <w:t>Clicking</w:t>
-            </w:r>
-          </w:p>
-        </w:tc>
-        <w:tc>
-          <w:tcPr>
-            <w:tcW w:w="0" w:type="auto"/>
-            <w:tcBorders>
-              <w:top w:val="single" w:sz="2" w:space="0" w:color="D9D9E3"/>
-              <w:left w:val="single" w:sz="6" w:space="0" w:color="D9D9E3"/>
-              <w:bottom w:val="single" w:sz="6" w:space="0" w:color="D9D9E3"/>
-              <w:right w:val="single" w:sz="6" w:space="0" w:color="D9D9E3"/>
-            </w:tcBorders>
-            <w:shd w:val="clear" w:color="auto" w:fill="auto"/>
-            <w:vAlign w:val="bottom"/>
-            <w:hideMark/>
-          </w:tcPr>
-          <w:p>
-            <w:pPr>
-              <w:spacing w:line="240" w:lineRule="auto"/>
-              <w:rPr>
-                <w:rFonts w:ascii="Segoe UI" w:hAnsi="Segoe UI" w:cs="Segoe UI"/>
-                <w:sz w:val="21"/>
-                <w:szCs w:val="21"/>
-              </w:rPr>
-            </w:pPr>
-            <w:r>
-              <w:rPr>
-                <w:rFonts w:ascii="Segoe UI" w:hAnsi="Segoe UI" w:cs="Segoe UI"/>
-                <w:sz w:val="21"/>
-                <w:szCs w:val="21"/>
-              </w:rPr>
-              <w:t>Initiate search for orders associated with the phone number</w:t>
-            </w:r>
-          </w:p>
-        </w:tc>
-      </w:tr>
-    </w:tbl>
-    <w:p>
-      <w:pPr>
-        <w:pBdr>
-          <w:top w:val="single" w:sz="2" w:space="0" w:color="D9D9E3"/>
-          <w:left w:val="single" w:sz="2" w:space="0" w:color="D9D9E3"/>
-          <w:bottom w:val="single" w:sz="2" w:space="0" w:color="D9D9E3"/>
-          <w:right w:val="single" w:sz="2" w:space="0" w:color="D9D9E3"/>
-        </w:pBdr>
-        <w:spacing w:before="300" w:after="300" w:line="240" w:lineRule="auto"/>
-        <w:rPr>
-          <w:rFonts w:ascii="Segoe UI" w:hAnsi="Segoe UI" w:cs="Segoe UI"/>
-          <w:b/>
-          <w:bCs/>
-          <w:szCs w:val="24"/>
-          <w:bdr w:val="single" w:sz="2" w:space="0" w:color="D9D9E3" w:frame="1"/>
-        </w:rPr>
-      </w:pPr>
-      <w:r>
-        <w:rPr>
-          <w:noProof/>
-        </w:rPr>
-        <w:drawing>
-          <wp:inline distT="0" distB="0" distL="0" distR="0" wp14:anchorId="0311C20E" wp14:editId="05A07E65">
-            <wp:extent cx="5486400" cy="2916555"/>
-            <wp:effectExtent l="0" t="0" r="0" b="0"/>
-            <wp:docPr id="625043384" name="Picture 11" descr="A screenshot of a computer&#10;&#10;Description automatically generated"/>
-            <wp:cNvGraphicFramePr>
-              <a:graphicFrameLocks xmlns:a="http://schemas.openxmlformats.org/drawingml/2006/main" noChangeAspect="1"/>
-            </wp:cNvGraphicFramePr>
-            <a:graphic xmlns:a="http://schemas.openxmlformats.org/drawingml/2006/main">
-              <a:graphicData uri="http://schemas.openxmlformats.org/drawingml/2006/picture">
-                <pic:pic xmlns:pic="http://schemas.openxmlformats.org/drawingml/2006/picture">
-                  <pic:nvPicPr>
-                    <pic:cNvPr id="625043384" name="Picture 11" descr="A screenshot of a computer&#10;&#10;Description automatically generated"/>
-                    <pic:cNvPicPr>
-                      <a:picLocks noChangeAspect="1" noChangeArrowheads="1"/>
-                    </pic:cNvPicPr>
-                  </pic:nvPicPr>
-                  <pic:blipFill>
-                    <a:blip r:embed="rId23" cstate="print">
-                      <a:extLst>
-                        <a:ext uri="{28A0092B-C50C-407E-A947-70E740481C1C}">
-                          <a14:useLocalDpi xmlns:a14="http://schemas.microsoft.com/office/drawing/2010/main" val="0"/>
-                        </a:ext>
-                      </a:extLst>
-                    </a:blip>
-                    <a:srcRect/>
-                    <a:stretch>
-                      <a:fillRect/>
-                    </a:stretch>
-                  </pic:blipFill>
-                  <pic:spPr bwMode="auto">
-                    <a:xfrm>
-                      <a:off x="0" y="0"/>
-                      <a:ext cx="5486400" cy="2916555"/>
-                    </a:xfrm>
-                    <a:prstGeom prst="rect">
-                      <a:avLst/>
-                    </a:prstGeom>
-                    <a:noFill/>
-                    <a:ln>
-                      <a:noFill/>
-                    </a:ln>
-                  </pic:spPr>
-                </pic:pic>
-              </a:graphicData>
-            </a:graphic>
-          </wp:inline>
-        </w:drawing>
-      </w:r>
-    </w:p>
-    <w:p>
-      <w:pPr>
-        <w:pBdr>
-          <w:top w:val="single" w:sz="2" w:space="0" w:color="D9D9E3"/>
-          <w:left w:val="single" w:sz="2" w:space="0" w:color="D9D9E3"/>
-          <w:bottom w:val="single" w:sz="2" w:space="0" w:color="D9D9E3"/>
-          <w:right w:val="single" w:sz="2" w:space="0" w:color="D9D9E3"/>
-        </w:pBdr>
-        <w:spacing w:before="300" w:after="300" w:line="240" w:lineRule="auto"/>
-        <w:rPr>
-          <w:rFonts w:ascii="Segoe UI" w:hAnsi="Segoe UI" w:cs="Segoe UI"/>
-          <w:szCs w:val="24"/>
-        </w:rPr>
-      </w:pPr>
-      <w:r>
-        <w:rPr>
-          <w:rFonts w:ascii="Segoe UI" w:hAnsi="Segoe UI" w:cs="Segoe UI"/>
-          <w:b/>
-          <w:bCs/>
-          <w:szCs w:val="24"/>
-          <w:bdr w:val="single" w:sz="2" w:space="0" w:color="D9D9E3" w:frame="1"/>
-        </w:rPr>
         <w:lastRenderedPageBreak/>
         <w:t>Cart Screen Specification</w:t>
       </w:r>
@@ -10504,7 +10176,7 @@
           <w:noProof/>
         </w:rPr>
         <w:drawing>
-          <wp:inline distT="0" distB="0" distL="0" distR="0" wp14:anchorId="0FF92778" wp14:editId="5EFC06DF">
+          <wp:inline distT="0" distB="0" distL="0" distR="0" wp14:anchorId="0FF92778" wp14:editId="07A1B9A9">
             <wp:extent cx="5486400" cy="2937510"/>
             <wp:effectExtent l="0" t="0" r="0" b="0"/>
             <wp:docPr id="2116934606" name="Picture 12" descr="A screenshot of a delivery form&#10;&#10;Description automatically generated"/>
@@ -10521,7 +10193,7 @@
                     </pic:cNvPicPr>
                   </pic:nvPicPr>
                   <pic:blipFill>
-                    <a:blip r:embed="rId24" cstate="print">
+                    <a:blip r:embed="rId22" cstate="print">
                       <a:extLst>
                         <a:ext uri="{28A0092B-C50C-407E-A947-70E740481C1C}">
                           <a14:useLocalDpi xmlns:a14="http://schemas.microsoft.com/office/drawing/2010/main" val="0"/>
@@ -11200,7 +10872,7 @@
                     <pic:cNvPicPr/>
                   </pic:nvPicPr>
                   <pic:blipFill>
-                    <a:blip r:embed="rId25"/>
+                    <a:blip r:embed="rId23"/>
                     <a:stretch>
                       <a:fillRect/>
                     </a:stretch>
@@ -11848,7 +11520,7 @@
         </w:rPr>
         <w:lastRenderedPageBreak/>
         <w:drawing>
-          <wp:inline distT="0" distB="0" distL="0" distR="0" wp14:anchorId="44AA6632" wp14:editId="7F7FA579">
+          <wp:inline distT="0" distB="0" distL="0" distR="0" wp14:anchorId="44AA6632" wp14:editId="5DCFCABE">
             <wp:extent cx="5486400" cy="2919730"/>
             <wp:effectExtent l="0" t="0" r="0" b="0"/>
             <wp:docPr id="784628130" name="Picture 14" descr="A screenshot of a computer&#10;&#10;Description automatically generated"/>
@@ -11865,7 +11537,7 @@
                     </pic:cNvPicPr>
                   </pic:nvPicPr>
                   <pic:blipFill>
-                    <a:blip r:embed="rId26" cstate="print">
+                    <a:blip r:embed="rId24" cstate="print">
                       <a:extLst>
                         <a:ext uri="{28A0092B-C50C-407E-A947-70E740481C1C}">
                           <a14:useLocalDpi xmlns:a14="http://schemas.microsoft.com/office/drawing/2010/main" val="0"/>
@@ -12390,7 +12062,7 @@
         </w:rPr>
         <w:lastRenderedPageBreak/>
         <w:drawing>
-          <wp:inline distT="0" distB="0" distL="0" distR="0" wp14:anchorId="0967EB71" wp14:editId="00E8D6A8">
+          <wp:inline distT="0" distB="0" distL="0" distR="0" wp14:anchorId="0967EB71" wp14:editId="11E6C993">
             <wp:extent cx="5486400" cy="2926715"/>
             <wp:effectExtent l="0" t="0" r="0" b="6985"/>
             <wp:docPr id="548380309" name="Picture 15" descr="A screen shot of a message&#10;&#10;Description automatically generated"/>
@@ -12407,7 +12079,7 @@
                     </pic:cNvPicPr>
                   </pic:nvPicPr>
                   <pic:blipFill>
-                    <a:blip r:embed="rId27" cstate="print">
+                    <a:blip r:embed="rId25" cstate="print">
                       <a:extLst>
                         <a:ext uri="{28A0092B-C50C-407E-A947-70E740481C1C}">
                           <a14:useLocalDpi xmlns:a14="http://schemas.microsoft.com/office/drawing/2010/main" val="0"/>
@@ -12927,7 +12599,7 @@
                     </pic:cNvPicPr>
                   </pic:nvPicPr>
                   <pic:blipFill>
-                    <a:blip r:embed="rId28">
+                    <a:blip r:embed="rId26">
                       <a:extLst>
                         <a:ext uri="{28A0092B-C50C-407E-A947-70E740481C1C}">
                           <a14:useLocalDpi xmlns:a14="http://schemas.microsoft.com/office/drawing/2010/main" val="0"/>
@@ -12966,7 +12638,7 @@
           <w:rFonts w:ascii="Times New Roman" w:hAnsi="Times New Roman"/>
         </w:rPr>
       </w:pPr>
-      <w:bookmarkStart w:id="56" w:name="_Toc155479475"/>
+      <w:bookmarkStart w:id="54" w:name="_Toc155476632"/>
       <w:r>
         <w:rPr>
           <w:rFonts w:ascii="Times New Roman" w:hAnsi="Times New Roman"/>
@@ -12974,7 +12646,7 @@
         <w:lastRenderedPageBreak/>
         <w:t>CONCEPTUAL DATA MODEL</w:t>
       </w:r>
-      <w:bookmarkEnd w:id="56"/>
+      <w:bookmarkEnd w:id="54"/>
     </w:p>
     <w:p/>
     <w:p>
@@ -12987,7 +12659,7 @@
           <w:szCs w:val="26"/>
         </w:rPr>
       </w:pPr>
-      <w:bookmarkStart w:id="57" w:name="_Toc155479476"/>
+      <w:bookmarkStart w:id="55" w:name="_Toc155476633"/>
       <w:r>
         <w:rPr>
           <w:rFonts w:ascii="Times New Roman" w:hAnsi="Times New Roman"/>
@@ -12997,7 +12669,7 @@
         </w:rPr>
         <w:t>CONCEPTUAL DATA MODEL</w:t>
       </w:r>
-      <w:bookmarkEnd w:id="57"/>
+      <w:bookmarkEnd w:id="55"/>
     </w:p>
     <w:p>
       <w:r>
@@ -13022,7 +12694,7 @@
                     </pic:cNvPicPr>
                   </pic:nvPicPr>
                   <pic:blipFill>
-                    <a:blip r:embed="rId29" cstate="print">
+                    <a:blip r:embed="rId27" cstate="print">
                       <a:extLst>
                         <a:ext uri="{28A0092B-C50C-407E-A947-70E740481C1C}">
                           <a14:useLocalDpi xmlns:a14="http://schemas.microsoft.com/office/drawing/2010/main" val="0"/>
@@ -13062,7 +12734,7 @@
           <w:szCs w:val="32"/>
         </w:rPr>
       </w:pPr>
-      <w:bookmarkStart w:id="58" w:name="_Toc155479477"/>
+      <w:bookmarkStart w:id="56" w:name="_Toc155476634"/>
       <w:r>
         <w:rPr>
           <w:rFonts w:ascii="Times New Roman" w:hAnsi="Times New Roman"/>
@@ -13078,7 +12750,7 @@
         </w:rPr>
         <w:t>DATABASE DESIGN</w:t>
       </w:r>
-      <w:bookmarkEnd w:id="58"/>
+      <w:bookmarkEnd w:id="56"/>
     </w:p>
     <w:p>
       <w:pPr>
@@ -13089,7 +12761,7 @@
           <w:iCs/>
         </w:rPr>
       </w:pPr>
-      <w:bookmarkStart w:id="59" w:name="_Toc155479478"/>
+      <w:bookmarkStart w:id="57" w:name="_Toc155476635"/>
       <w:r>
         <w:rPr>
           <w:rFonts w:ascii="Times New Roman" w:hAnsi="Times New Roman"/>
@@ -13098,7 +12770,7 @@
         </w:rPr>
         <w:t>Logical Data Model</w:t>
       </w:r>
-      <w:bookmarkEnd w:id="59"/>
+      <w:bookmarkEnd w:id="57"/>
     </w:p>
     <w:p>
       <w:r>
@@ -13121,7 +12793,7 @@
                     <pic:cNvPicPr/>
                   </pic:nvPicPr>
                   <pic:blipFill>
-                    <a:blip r:embed="rId30"/>
+                    <a:blip r:embed="rId28"/>
                     <a:stretch>
                       <a:fillRect/>
                     </a:stretch>
@@ -13156,7 +12828,7 @@
           <w:iCs/>
         </w:rPr>
       </w:pPr>
-      <w:bookmarkStart w:id="60" w:name="_Toc155479479"/>
+      <w:bookmarkStart w:id="58" w:name="_Toc155476636"/>
       <w:r>
         <w:rPr>
           <w:rFonts w:ascii="Times New Roman" w:hAnsi="Times New Roman"/>
@@ -13166,7 +12838,7 @@
         </w:rPr>
         <w:t>Physical Data Model</w:t>
       </w:r>
-      <w:bookmarkEnd w:id="60"/>
+      <w:bookmarkEnd w:id="58"/>
     </w:p>
     <w:p>
       <w:pPr>
@@ -24059,7 +23731,7 @@
           <w:szCs w:val="26"/>
         </w:rPr>
       </w:pPr>
-      <w:bookmarkStart w:id="61" w:name="_Toc155479480"/>
+      <w:bookmarkStart w:id="59" w:name="_Toc155476637"/>
       <w:r>
         <w:rPr>
           <w:rFonts w:ascii="Times New Roman" w:hAnsi="Times New Roman"/>
@@ -24069,15 +23741,27 @@
         </w:rPr>
         <w:t>SQL code</w:t>
       </w:r>
-      <w:bookmarkEnd w:id="61"/>
+      <w:bookmarkEnd w:id="59"/>
     </w:p>
     <w:p>
-      <w:hyperlink r:id="rId31" w:history="1">
+      <w:hyperlink r:id="rId29" w:history="1">
         <w:r>
           <w:rPr>
             <w:rStyle w:val="Hyperlink"/>
           </w:rPr>
-          <w:t>https://github.com/BuiHoangTu/TKXDPM.KHMT.20231-23/blob/master/Aims.sql</w:t>
+          <w:t>https://github.com/BuiHoangTu/TKXDPM.KHMT</w:t>
+        </w:r>
+        <w:r>
+          <w:rPr>
+            <w:rStyle w:val="Hyperlink"/>
+          </w:rPr>
+          <w:t>.</w:t>
+        </w:r>
+        <w:r>
+          <w:rPr>
+            <w:rStyle w:val="Hyperlink"/>
+          </w:rPr>
+          <w:t>20231-23/blob/master/Aims.sql</w:t>
         </w:r>
       </w:hyperlink>
       <w:r>
@@ -24085,8 +23769,8 @@
       </w:r>
     </w:p>
     <w:sectPr>
-      <w:headerReference w:type="default" r:id="rId32"/>
-      <w:footerReference w:type="default" r:id="rId33"/>
+      <w:headerReference w:type="default" r:id="rId30"/>
+      <w:footerReference w:type="default" r:id="rId31"/>
       <w:pgSz w:w="12240" w:h="15840" w:code="1"/>
       <w:pgMar w:top="1440" w:right="1800" w:bottom="1440" w:left="1800" w:header="720" w:footer="720" w:gutter="0"/>
       <w:pgNumType w:start="1"/>

</xml_diff>